<commit_message>
fixed documentation - BUG #PDFAS-7
</commit_message>
<xml_diff>
--- a/doc/PDFAS4_Dokumentation.docx
+++ b/doc/PDFAS4_Dokumentation.docx
@@ -34,6 +34,8 @@
                 <w:sz w:val="18"/>
               </w:rPr>
             </w:pPr>
+            <w:bookmarkStart w:id="0" w:name="_GoBack"/>
+            <w:bookmarkEnd w:id="0"/>
             <w:r>
               <w:rPr>
                 <w:noProof/>
@@ -2007,16 +2009,16 @@
       <w:pPr>
         <w:pStyle w:val="Heading1"/>
       </w:pPr>
-      <w:bookmarkStart w:id="0" w:name="_Toc129153041"/>
-      <w:bookmarkStart w:id="1" w:name="_Toc379351812"/>
-      <w:bookmarkStart w:id="2" w:name="_Toc401577547"/>
+      <w:bookmarkStart w:id="1" w:name="_Toc129153041"/>
+      <w:bookmarkStart w:id="2" w:name="_Toc379351812"/>
+      <w:bookmarkStart w:id="3" w:name="_Toc401577547"/>
       <w:r>
         <w:lastRenderedPageBreak/>
         <w:t>Kurzbeschreibung</w:t>
       </w:r>
-      <w:bookmarkEnd w:id="0"/>
       <w:bookmarkEnd w:id="1"/>
       <w:bookmarkEnd w:id="2"/>
+      <w:bookmarkEnd w:id="3"/>
     </w:p>
     <w:p>
       <w:r>
@@ -2049,16 +2051,16 @@
       <w:pPr>
         <w:pStyle w:val="Heading1"/>
       </w:pPr>
-      <w:bookmarkStart w:id="3" w:name="_Toc129153045"/>
-      <w:bookmarkStart w:id="4" w:name="_Toc379351813"/>
-      <w:bookmarkStart w:id="5" w:name="_Toc401577548"/>
+      <w:bookmarkStart w:id="4" w:name="_Toc129153045"/>
+      <w:bookmarkStart w:id="5" w:name="_Toc379351813"/>
+      <w:bookmarkStart w:id="6" w:name="_Toc401577548"/>
       <w:r>
         <w:lastRenderedPageBreak/>
         <w:t>Anwendungsbeschreibung</w:t>
       </w:r>
-      <w:bookmarkEnd w:id="3"/>
       <w:bookmarkEnd w:id="4"/>
       <w:bookmarkEnd w:id="5"/>
+      <w:bookmarkEnd w:id="6"/>
     </w:p>
     <w:p>
       <w:r>
@@ -2118,13 +2120,13 @@
       <w:pPr>
         <w:pStyle w:val="Heading2"/>
       </w:pPr>
-      <w:bookmarkStart w:id="6" w:name="_Toc379351814"/>
-      <w:bookmarkStart w:id="7" w:name="_Toc401577549"/>
+      <w:bookmarkStart w:id="7" w:name="_Toc379351814"/>
+      <w:bookmarkStart w:id="8" w:name="_Toc401577549"/>
       <w:r>
         <w:t>PDF-AS Java Bibliothek</w:t>
       </w:r>
-      <w:bookmarkEnd w:id="6"/>
       <w:bookmarkEnd w:id="7"/>
+      <w:bookmarkEnd w:id="8"/>
     </w:p>
     <w:p>
       <w:r>
@@ -2384,8 +2386,6 @@
         <w:br/>
         <w:t>checkVerificationResults(vrs);</w:t>
       </w:r>
-      <w:bookmarkStart w:id="8" w:name="_GoBack"/>
-      <w:bookmarkEnd w:id="8"/>
     </w:p>
     <w:p>
       <w:pPr>
@@ -2691,7 +2691,10 @@
               <w:pStyle w:val="Beschreibung"/>
             </w:pPr>
             <w:r>
-              <w:t>Die PDF-AS Konfiguration die verwendet werden soll.</w:t>
+              <w:t>Pfad zum Ordner in dem die PDF-AS Konfiguration liegt</w:t>
+            </w:r>
+            <w:r>
+              <w:t>.</w:t>
             </w:r>
           </w:p>
         </w:tc>
@@ -7101,7 +7104,7 @@
                                   <w:rPr>
                                     <w:noProof/>
                                   </w:rPr>
-                                  <w:t>20</w:t>
+                                  <w:t>2</w:t>
                                 </w:r>
                                 <w:r>
                                   <w:rPr>
@@ -7212,7 +7215,7 @@
                             <w:rPr>
                               <w:noProof/>
                             </w:rPr>
-                            <w:t>20</w:t>
+                            <w:t>2</w:t>
                           </w:r>
                           <w:r>
                             <w:rPr>
@@ -11061,7 +11064,7 @@
 </file>
 
 <file path=customXml/itemProps3.xml><?xml version="1.0" encoding="utf-8"?>
-<ds:datastoreItem xmlns:ds="http://schemas.openxmlformats.org/officeDocument/2006/customXml" ds:itemID="{3ED1C8C9-687D-43C4-9997-1ECAE2E61A40}">
+<ds:datastoreItem xmlns:ds="http://schemas.openxmlformats.org/officeDocument/2006/customXml" ds:itemID="{CCDD6C59-0396-4E5F-9CC3-608812960F19}">
   <ds:schemaRefs>
     <ds:schemaRef ds:uri="http://schemas.openxmlformats.org/officeDocument/2006/bibliography"/>
   </ds:schemaRefs>

</xml_diff>

<commit_message>
Updated PDFA Preflight Parser and Validation, placeholder issues, PDF-AS-WEB issues
</commit_message>
<xml_diff>
--- a/doc/PDFAS4_Dokumentation.docx
+++ b/doc/PDFAS4_Dokumentation.docx
@@ -494,8 +494,6 @@
             </w:hyperlink>
           </w:p>
         </w:tc>
-        <w:bookmarkStart w:id="0" w:name="_GoBack"/>
-        <w:bookmarkEnd w:id="0"/>
       </w:tr>
       <w:tr>
         <w:trPr>
@@ -2374,6 +2372,8 @@
       <w:r>
         <w:br w:type="page"/>
       </w:r>
+      <w:bookmarkStart w:id="0" w:name="_GoBack"/>
+      <w:bookmarkEnd w:id="0"/>
     </w:p>
     <w:p>
       <w:pPr>
@@ -7865,27 +7865,7 @@
                                   </w:rPr>
                                 </w:pPr>
                                 <w:r>
-                                  <w:fldChar w:fldCharType="begin"/>
-                                </w:r>
-                                <w:r>
-                                  <w:instrText xml:space="preserve"> STYLEREF  Subtitle  \* MERGEFORMAT </w:instrText>
-                                </w:r>
-                                <w:r>
-                                  <w:fldChar w:fldCharType="separate"/>
-                                </w:r>
-                                <w:r>
-                                  <w:rPr>
-                                    <w:b/>
-                                    <w:bCs/>
-                                    <w:noProof/>
-                                  </w:rPr>
-                                  <w:t>Fehler! Verwenden Sie die Registerkarte 'Start', um Subtitle dem Text zuzuweisen, der hier angezeigt werden soll.</w:t>
-                                </w:r>
-                                <w:r>
-                                  <w:rPr>
-                                    <w:noProof/>
-                                  </w:rPr>
-                                  <w:fldChar w:fldCharType="end"/>
+                                  <w:t>Allgemeine PDF-AS Dokumentation ab Version 4.0</w:t>
                                 </w:r>
                               </w:p>
                             </w:tc>
@@ -7913,7 +7893,7 @@
                                   <w:rPr>
                                     <w:noProof/>
                                   </w:rPr>
-                                  <w:t>2</w:t>
+                                  <w:t>3</w:t>
                                 </w:r>
                                 <w:r>
                                   <w:rPr>
@@ -7991,27 +7971,7 @@
                             </w:rPr>
                           </w:pPr>
                           <w:r>
-                            <w:fldChar w:fldCharType="begin"/>
-                          </w:r>
-                          <w:r>
-                            <w:instrText xml:space="preserve"> STYLEREF  Subtitle  \* MERGEFORMAT </w:instrText>
-                          </w:r>
-                          <w:r>
-                            <w:fldChar w:fldCharType="separate"/>
-                          </w:r>
-                          <w:r>
-                            <w:rPr>
-                              <w:b/>
-                              <w:bCs/>
-                              <w:noProof/>
-                            </w:rPr>
-                            <w:t>Fehler! Verwenden Sie die Registerkarte 'Start', um Subtitle dem Text zuzuweisen, der hier angezeigt werden soll.</w:t>
-                          </w:r>
-                          <w:r>
-                            <w:rPr>
-                              <w:noProof/>
-                            </w:rPr>
-                            <w:fldChar w:fldCharType="end"/>
+                            <w:t>Allgemeine PDF-AS Dokumentation ab Version 4.0</w:t>
                           </w:r>
                         </w:p>
                       </w:tc>
@@ -8039,7 +7999,7 @@
                             <w:rPr>
                               <w:noProof/>
                             </w:rPr>
-                            <w:t>2</w:t>
+                            <w:t>3</w:t>
                           </w:r>
                           <w:r>
                             <w:rPr>
@@ -11958,7 +11918,7 @@
 </file>
 
 <file path=customXml/itemProps3.xml><?xml version="1.0" encoding="utf-8"?>
-<ds:datastoreItem xmlns:ds="http://schemas.openxmlformats.org/officeDocument/2006/customXml" ds:itemID="{C52D17B8-9B4B-45C4-934B-D0D82574C7D7}">
+<ds:datastoreItem xmlns:ds="http://schemas.openxmlformats.org/officeDocument/2006/customXml" ds:itemID="{47D2D67E-0C67-49D2-855E-45F8D24B9C0A}">
   <ds:schemaRefs>
     <ds:schemaRef ds:uri="http://schemas.openxmlformats.org/officeDocument/2006/bibliography"/>
   </ds:schemaRefs>

</xml_diff>

<commit_message>
pdf-as documentation changes, qr placeholder search on profile level enabled
</commit_message>
<xml_diff>
--- a/doc/PDFAS4_Dokumentation.docx
+++ b/doc/PDFAS4_Dokumentation.docx
@@ -27,7 +27,7 @@
           </w:tcPr>
           <w:p>
             <w:pPr>
-              <w:pStyle w:val="KeinLeerraum"/>
+              <w:pStyle w:val="NoSpacing"/>
               <w:ind w:left="0" w:right="0"/>
               <w:rPr>
                 <w:rFonts w:asciiTheme="majorHAnsi" w:hAnsiTheme="majorHAnsi"/>
@@ -37,7 +37,7 @@
             <w:r>
               <w:rPr>
                 <w:noProof/>
-                <w:lang w:val="de-DE" w:eastAsia="de-DE"/>
+                <w:lang w:eastAsia="en-US"/>
               </w:rPr>
               <mc:AlternateContent>
                 <mc:Choice Requires="wps">
@@ -91,7 +91,7 @@
                               <w:txbxContent>
                                 <w:p>
                                   <w:pPr>
-                                    <w:pStyle w:val="Titel"/>
+                                    <w:pStyle w:val="Title"/>
                                     <w:jc w:val="right"/>
                                   </w:pPr>
                                   <w:r>
@@ -129,7 +129,7 @@
                         <w:txbxContent>
                           <w:p>
                             <w:pPr>
-                              <w:pStyle w:val="Titel"/>
+                              <w:pStyle w:val="Title"/>
                               <w:jc w:val="right"/>
                             </w:pPr>
                             <w:r>
@@ -153,7 +153,7 @@
           </w:tcPr>
           <w:p>
             <w:pPr>
-              <w:pStyle w:val="KeinLeerraum"/>
+              <w:pStyle w:val="NoSpacing"/>
               <w:tabs>
                 <w:tab w:val="left" w:pos="3297"/>
               </w:tabs>
@@ -163,7 +163,7 @@
             <w:r>
               <w:rPr>
                 <w:noProof/>
-                <w:lang w:val="de-DE" w:eastAsia="de-DE"/>
+                <w:lang w:eastAsia="en-US"/>
               </w:rPr>
               <w:drawing>
                 <wp:anchor distT="0" distB="0" distL="114300" distR="114300" simplePos="0" relativeHeight="251660288" behindDoc="0" locked="0" layoutInCell="1" allowOverlap="1" wp14:anchorId="39BF264F" wp14:editId="752D7BFD">
@@ -227,7 +227,7 @@
     </w:tbl>
     <w:tbl>
       <w:tblPr>
-        <w:tblStyle w:val="Tabellenraster"/>
+        <w:tblStyle w:val="TableGrid"/>
         <w:tblW w:w="8788" w:type="dxa"/>
         <w:tblInd w:w="392" w:type="dxa"/>
         <w:tblBorders>
@@ -258,7 +258,7 @@
           </w:tcPr>
           <w:p>
             <w:pPr>
-              <w:pStyle w:val="Titel"/>
+              <w:pStyle w:val="Title"/>
             </w:pPr>
           </w:p>
         </w:tc>
@@ -268,7 +268,7 @@
           </w:tcPr>
           <w:p>
             <w:pPr>
-              <w:pStyle w:val="Titel"/>
+              <w:pStyle w:val="Title"/>
             </w:pPr>
             <w:r>
               <w:t xml:space="preserve">Dokumentation </w:t>
@@ -319,7 +319,7 @@
           </w:tcPr>
           <w:p>
             <w:pPr>
-              <w:pStyle w:val="Titel"/>
+              <w:pStyle w:val="Title"/>
             </w:pPr>
           </w:p>
         </w:tc>
@@ -330,7 +330,7 @@
           </w:tcPr>
           <w:p>
             <w:pPr>
-              <w:pStyle w:val="Untertitel"/>
+              <w:pStyle w:val="Subtitle"/>
             </w:pPr>
             <w:r>
               <w:rPr>
@@ -354,7 +354,7 @@
           </w:tcPr>
           <w:p>
             <w:pPr>
-              <w:pStyle w:val="Titel"/>
+              <w:pStyle w:val="Title"/>
             </w:pPr>
           </w:p>
         </w:tc>
@@ -371,13 +371,13 @@
               <w:t>Version 0.</w:t>
             </w:r>
             <w:r>
-              <w:t>8</w:t>
+              <w:t>9</w:t>
             </w:r>
             <w:r>
               <w:t xml:space="preserve">, </w:t>
             </w:r>
             <w:r>
-              <w:t>10</w:t>
+              <w:t>03</w:t>
             </w:r>
             <w:r>
               <w:t>.</w:t>
@@ -386,13 +386,13 @@
               <w:t>0</w:t>
             </w:r>
             <w:r>
-              <w:t>8</w:t>
+              <w:t>6</w:t>
             </w:r>
             <w:r>
               <w:t>.201</w:t>
             </w:r>
             <w:r>
-              <w:t>7</w:t>
+              <w:t>9</w:t>
             </w:r>
           </w:p>
         </w:tc>
@@ -410,7 +410,7 @@
           </w:tcPr>
           <w:p>
             <w:pPr>
-              <w:pStyle w:val="Titel"/>
+              <w:pStyle w:val="Title"/>
             </w:pPr>
           </w:p>
         </w:tc>
@@ -421,7 +421,7 @@
           </w:tcPr>
           <w:p>
             <w:pPr>
-              <w:pStyle w:val="Titel"/>
+              <w:pStyle w:val="Title"/>
               <w:spacing w:before="0"/>
               <w:jc w:val="left"/>
               <w:rPr>
@@ -440,7 +440,7 @@
           </w:p>
           <w:p>
             <w:pPr>
-              <w:pStyle w:val="Titel"/>
+              <w:pStyle w:val="Title"/>
               <w:spacing w:before="0"/>
               <w:jc w:val="left"/>
               <w:rPr>
@@ -508,7 +508,7 @@
           </w:tcPr>
           <w:p>
             <w:pPr>
-              <w:pStyle w:val="Titel"/>
+              <w:pStyle w:val="Title"/>
               <w:rPr>
                 <w:lang w:val="en-US"/>
               </w:rPr>
@@ -521,13 +521,12 @@
           </w:tcPr>
           <w:p>
             <w:pPr>
-              <w:pStyle w:val="Titel"/>
+              <w:pStyle w:val="Title"/>
               <w:jc w:val="left"/>
               <w:rPr>
                 <w:rStyle w:val="Hyperlink"/>
                 <w:sz w:val="22"/>
                 <w:szCs w:val="22"/>
-                <w:lang w:val="en-US"/>
               </w:rPr>
             </w:pPr>
             <w:r>
@@ -564,7 +563,6 @@
                   <w:rStyle w:val="Hyperlink"/>
                   <w:sz w:val="22"/>
                   <w:szCs w:val="22"/>
-                  <w:lang w:val="en-US"/>
                 </w:rPr>
                 <w:t>tobias.kellner@egiz.gv.at</w:t>
               </w:r>
@@ -574,22 +572,48 @@
                 <w:rStyle w:val="Hyperlink"/>
                 <w:sz w:val="22"/>
                 <w:szCs w:val="22"/>
+              </w:rPr>
+              <w:br/>
+              <w:t xml:space="preserve">Bianca Schnalzer – </w:t>
+            </w:r>
+            <w:hyperlink r:id="rId13" w:history="1">
+              <w:r>
+                <w:rPr>
+                  <w:rStyle w:val="Hyperlink"/>
+                  <w:sz w:val="22"/>
+                  <w:szCs w:val="22"/>
+                </w:rPr>
+                <w:t>bianca.schnalzer@egiz.gv.at</w:t>
+              </w:r>
+            </w:hyperlink>
+          </w:p>
+          <w:p>
+            <w:pPr>
+              <w:rPr>
                 <w:lang w:val="en-US"/>
               </w:rPr>
-              <w:br/>
+            </w:pPr>
+            <w:r>
+              <w:rPr>
+                <w:lang w:val="en-US"/>
+              </w:rPr>
+              <w:t xml:space="preserve">Emina Ahmetovic </w:t>
             </w:r>
             <w:r>
               <w:rPr>
                 <w:rStyle w:val="Hyperlink"/>
-                <w:sz w:val="22"/>
-                <w:szCs w:val="22"/>
                 <w:lang w:val="en-US"/>
               </w:rPr>
-              <w:br/>
-              <w:t>Bianca Schnalzer – bianca.schnalzer@egiz.gv.at</w:t>
+              <w:t>– emina.ahmetovic@egiz.gv.at</w:t>
             </w:r>
           </w:p>
-          <w:p/>
+          <w:p>
+            <w:pPr>
+              <w:rPr>
+                <w:lang w:val="en-US"/>
+              </w:rPr>
+            </w:pPr>
+          </w:p>
         </w:tc>
       </w:tr>
       <w:tr>
@@ -605,7 +629,7 @@
           </w:tcPr>
           <w:p>
             <w:pPr>
-              <w:pStyle w:val="Titel"/>
+              <w:pStyle w:val="Title"/>
               <w:rPr>
                 <w:lang w:val="en-US"/>
               </w:rPr>
@@ -618,11 +642,12 @@
           </w:tcPr>
           <w:p>
             <w:pPr>
-              <w:pStyle w:val="Titel"/>
+              <w:pStyle w:val="Title"/>
               <w:jc w:val="left"/>
               <w:rPr>
                 <w:sz w:val="22"/>
                 <w:szCs w:val="22"/>
+                <w:lang w:val="en-US"/>
               </w:rPr>
             </w:pPr>
           </w:p>
@@ -685,7 +710,7 @@
     </w:p>
     <w:p>
       <w:pPr>
-        <w:pStyle w:val="Verzeichnis1"/>
+        <w:pStyle w:val="TOC1"/>
         <w:tabs>
           <w:tab w:val="right" w:leader="dot" w:pos="9304"/>
         </w:tabs>
@@ -765,7 +790,7 @@
     </w:p>
     <w:p>
       <w:pPr>
-        <w:pStyle w:val="Verzeichnis1"/>
+        <w:pStyle w:val="TOC1"/>
         <w:tabs>
           <w:tab w:val="right" w:leader="dot" w:pos="9304"/>
         </w:tabs>
@@ -836,7 +861,7 @@
     </w:p>
     <w:p>
       <w:pPr>
-        <w:pStyle w:val="Verzeichnis2"/>
+        <w:pStyle w:val="TOC2"/>
         <w:tabs>
           <w:tab w:val="right" w:leader="dot" w:pos="9304"/>
         </w:tabs>
@@ -920,7 +945,7 @@
     </w:p>
     <w:p>
       <w:pPr>
-        <w:pStyle w:val="Verzeichnis2"/>
+        <w:pStyle w:val="TOC2"/>
         <w:tabs>
           <w:tab w:val="right" w:leader="dot" w:pos="9304"/>
         </w:tabs>
@@ -1004,7 +1029,7 @@
     </w:p>
     <w:p>
       <w:pPr>
-        <w:pStyle w:val="Verzeichnis2"/>
+        <w:pStyle w:val="TOC2"/>
         <w:tabs>
           <w:tab w:val="right" w:leader="dot" w:pos="9304"/>
         </w:tabs>
@@ -1088,7 +1113,7 @@
     </w:p>
     <w:p>
       <w:pPr>
-        <w:pStyle w:val="Verzeichnis1"/>
+        <w:pStyle w:val="TOC1"/>
         <w:tabs>
           <w:tab w:val="right" w:leader="dot" w:pos="9304"/>
         </w:tabs>
@@ -1159,7 +1184,7 @@
     </w:p>
     <w:p>
       <w:pPr>
-        <w:pStyle w:val="Verzeichnis2"/>
+        <w:pStyle w:val="TOC2"/>
         <w:tabs>
           <w:tab w:val="right" w:leader="dot" w:pos="9304"/>
         </w:tabs>
@@ -1243,7 +1268,7 @@
     </w:p>
     <w:p>
       <w:pPr>
-        <w:pStyle w:val="Verzeichnis2"/>
+        <w:pStyle w:val="TOC2"/>
         <w:tabs>
           <w:tab w:val="right" w:leader="dot" w:pos="9304"/>
         </w:tabs>
@@ -1327,7 +1352,7 @@
     </w:p>
     <w:p>
       <w:pPr>
-        <w:pStyle w:val="Verzeichnis2"/>
+        <w:pStyle w:val="TOC2"/>
         <w:tabs>
           <w:tab w:val="right" w:leader="dot" w:pos="9304"/>
         </w:tabs>
@@ -1411,7 +1436,7 @@
     </w:p>
     <w:p>
       <w:pPr>
-        <w:pStyle w:val="Verzeichnis2"/>
+        <w:pStyle w:val="TOC2"/>
         <w:tabs>
           <w:tab w:val="right" w:leader="dot" w:pos="9304"/>
         </w:tabs>
@@ -1495,7 +1520,7 @@
     </w:p>
     <w:p>
       <w:pPr>
-        <w:pStyle w:val="Verzeichnis2"/>
+        <w:pStyle w:val="TOC2"/>
         <w:tabs>
           <w:tab w:val="right" w:leader="dot" w:pos="9304"/>
         </w:tabs>
@@ -1579,7 +1604,7 @@
     </w:p>
     <w:p>
       <w:pPr>
-        <w:pStyle w:val="Verzeichnis2"/>
+        <w:pStyle w:val="TOC2"/>
         <w:tabs>
           <w:tab w:val="right" w:leader="dot" w:pos="9304"/>
         </w:tabs>
@@ -1663,7 +1688,7 @@
     </w:p>
     <w:p>
       <w:pPr>
-        <w:pStyle w:val="Verzeichnis3"/>
+        <w:pStyle w:val="TOC3"/>
         <w:tabs>
           <w:tab w:val="right" w:leader="dot" w:pos="9304"/>
         </w:tabs>
@@ -1747,7 +1772,7 @@
     </w:p>
     <w:p>
       <w:pPr>
-        <w:pStyle w:val="Verzeichnis3"/>
+        <w:pStyle w:val="TOC3"/>
         <w:tabs>
           <w:tab w:val="right" w:leader="dot" w:pos="9304"/>
         </w:tabs>
@@ -1831,7 +1856,7 @@
     </w:p>
     <w:p>
       <w:pPr>
-        <w:pStyle w:val="Verzeichnis3"/>
+        <w:pStyle w:val="TOC3"/>
         <w:tabs>
           <w:tab w:val="right" w:leader="dot" w:pos="9304"/>
         </w:tabs>
@@ -1915,7 +1940,7 @@
     </w:p>
     <w:p>
       <w:pPr>
-        <w:pStyle w:val="Verzeichnis2"/>
+        <w:pStyle w:val="TOC2"/>
         <w:tabs>
           <w:tab w:val="right" w:leader="dot" w:pos="9304"/>
         </w:tabs>
@@ -1999,7 +2024,7 @@
     </w:p>
     <w:p>
       <w:pPr>
-        <w:pStyle w:val="Verzeichnis3"/>
+        <w:pStyle w:val="TOC3"/>
         <w:tabs>
           <w:tab w:val="right" w:leader="dot" w:pos="9304"/>
         </w:tabs>
@@ -2083,7 +2108,7 @@
     </w:p>
     <w:p>
       <w:pPr>
-        <w:pStyle w:val="Verzeichnis3"/>
+        <w:pStyle w:val="TOC3"/>
         <w:tabs>
           <w:tab w:val="right" w:leader="dot" w:pos="9304"/>
         </w:tabs>
@@ -2167,7 +2192,7 @@
     </w:p>
     <w:p>
       <w:pPr>
-        <w:pStyle w:val="Verzeichnis3"/>
+        <w:pStyle w:val="TOC3"/>
         <w:tabs>
           <w:tab w:val="right" w:leader="dot" w:pos="9304"/>
         </w:tabs>
@@ -2251,7 +2276,7 @@
     </w:p>
     <w:p>
       <w:pPr>
-        <w:pStyle w:val="Verzeichnis3"/>
+        <w:pStyle w:val="TOC3"/>
         <w:tabs>
           <w:tab w:val="right" w:leader="dot" w:pos="9304"/>
         </w:tabs>
@@ -2372,23 +2397,21 @@
       <w:r>
         <w:br w:type="page"/>
       </w:r>
-      <w:bookmarkStart w:id="0" w:name="_GoBack"/>
-      <w:bookmarkEnd w:id="0"/>
-    </w:p>
-    <w:p>
-      <w:pPr>
-        <w:pStyle w:val="berschrift1"/>
-      </w:pPr>
-      <w:bookmarkStart w:id="1" w:name="_Toc129153041"/>
-      <w:bookmarkStart w:id="2" w:name="_Toc379351812"/>
-      <w:bookmarkStart w:id="3" w:name="_Toc490637480"/>
+    </w:p>
+    <w:p>
+      <w:pPr>
+        <w:pStyle w:val="Heading1"/>
+      </w:pPr>
+      <w:bookmarkStart w:id="0" w:name="_Toc129153041"/>
+      <w:bookmarkStart w:id="1" w:name="_Toc379351812"/>
+      <w:bookmarkStart w:id="2" w:name="_Toc490637480"/>
       <w:r>
         <w:lastRenderedPageBreak/>
         <w:t>Kurzbeschreibung</w:t>
       </w:r>
+      <w:bookmarkEnd w:id="0"/>
       <w:bookmarkEnd w:id="1"/>
       <w:bookmarkEnd w:id="2"/>
-      <w:bookmarkEnd w:id="3"/>
     </w:p>
     <w:p>
       <w:r>
@@ -2419,18 +2442,18 @@
     </w:p>
     <w:p>
       <w:pPr>
-        <w:pStyle w:val="berschrift1"/>
-      </w:pPr>
-      <w:bookmarkStart w:id="4" w:name="_Toc129153045"/>
-      <w:bookmarkStart w:id="5" w:name="_Toc379351813"/>
-      <w:bookmarkStart w:id="6" w:name="_Toc490637481"/>
+        <w:pStyle w:val="Heading1"/>
+      </w:pPr>
+      <w:bookmarkStart w:id="3" w:name="_Toc129153045"/>
+      <w:bookmarkStart w:id="4" w:name="_Toc379351813"/>
+      <w:bookmarkStart w:id="5" w:name="_Toc490637481"/>
       <w:r>
         <w:lastRenderedPageBreak/>
         <w:t>Anwendungsbeschreibung</w:t>
       </w:r>
+      <w:bookmarkEnd w:id="3"/>
       <w:bookmarkEnd w:id="4"/>
       <w:bookmarkEnd w:id="5"/>
-      <w:bookmarkEnd w:id="6"/>
     </w:p>
     <w:p>
       <w:r>
@@ -2439,7 +2462,7 @@
     </w:p>
     <w:p>
       <w:pPr>
-        <w:pStyle w:val="Listenabsatz"/>
+        <w:pStyle w:val="ListParagraph"/>
         <w:numPr>
           <w:ilvl w:val="0"/>
           <w:numId w:val="14"/>
@@ -2451,7 +2474,7 @@
     </w:p>
     <w:p>
       <w:pPr>
-        <w:pStyle w:val="Listenabsatz"/>
+        <w:pStyle w:val="ListParagraph"/>
         <w:numPr>
           <w:ilvl w:val="0"/>
           <w:numId w:val="14"/>
@@ -2463,7 +2486,7 @@
     </w:p>
     <w:p>
       <w:pPr>
-        <w:pStyle w:val="Listenabsatz"/>
+        <w:pStyle w:val="ListParagraph"/>
         <w:numPr>
           <w:ilvl w:val="0"/>
           <w:numId w:val="14"/>
@@ -2475,7 +2498,7 @@
     </w:p>
     <w:p>
       <w:pPr>
-        <w:pStyle w:val="berschrift2"/>
+        <w:pStyle w:val="Heading2"/>
         <w:numPr>
           <w:ilvl w:val="0"/>
           <w:numId w:val="0"/>
@@ -2488,58 +2511,103 @@
     <w:p/>
     <w:p>
       <w:pPr>
-        <w:pStyle w:val="berschrift2"/>
-      </w:pPr>
-      <w:bookmarkStart w:id="7" w:name="_Toc379351814"/>
-      <w:bookmarkStart w:id="8" w:name="_Toc490637482"/>
+        <w:pStyle w:val="Heading2"/>
+      </w:pPr>
+      <w:bookmarkStart w:id="6" w:name="_Toc379351814"/>
+      <w:bookmarkStart w:id="7" w:name="_Toc490637482"/>
       <w:r>
         <w:t>PDF-AS Java Bibliothek</w:t>
       </w:r>
+      <w:bookmarkEnd w:id="6"/>
       <w:bookmarkEnd w:id="7"/>
+    </w:p>
+    <w:p>
+      <w:r>
+        <w:t>Die PDF-AS Java Bibliothek ist das Herzstück von PDF-AS. Sie ermöglicht die Signatur von PDF Dokumenten. Zu dieser Bibliothek gehören zwei weitere Java Bibliotheken „sigs-pades“ und „sigs-pkcs7detached“. Diese beiden Bibliotheken ermöglichen es verschiedene Signaturstandards „PAdES“ und „PCKS7 detached“ zur Signatur</w:t>
+      </w:r>
+      <w:r>
+        <w:t>erstellung</w:t>
+      </w:r>
+      <w:r>
+        <w:t xml:space="preserve"> zu verwenden.</w:t>
+      </w:r>
+      <w:r>
+        <w:t xml:space="preserve"> Diese beiden Bibliotheken müssen zur Laufzeit von PDF-AS im </w:t>
+      </w:r>
+      <w:r>
+        <w:t xml:space="preserve">Klassenpfad </w:t>
+      </w:r>
+      <w:r>
+        <w:t>vorhanden sein.</w:t>
+      </w:r>
+      <w:r>
+        <w:t xml:space="preserve"> </w:t>
+      </w:r>
+    </w:p>
+    <w:p>
+      <w:r>
+        <w:t>PDF-AS kann verschiedene PDF Bibliotheken verwenden. Die standard Implementierung verwendet pdfbox. Um diese zu verwenden, muss die Bibliothek pdf-as-pdfbox im Klassenpfad eingebunden sein.</w:t>
+      </w:r>
+    </w:p>
+    <w:p>
+      <w:r>
+        <w:t>PDF-AS implementiert ein Pluginsystem um Vorverarbeitungsschritte von PDF Dokumenten durchzuführen. Um ein solche Plugin zu erzeugen, muss die Schnittstelle at.gv.egiz.pdfas.lib.api.preprocessor.</w:t>
+      </w:r>
+      <w:r>
+        <w:t>PreProcessor</w:t>
+      </w:r>
+      <w:r>
+        <w:t xml:space="preserve"> implementiert werden. Die Plugins werden mittels Service Provider Interface (SPI) von PDF-AS geladen.</w:t>
+      </w:r>
+    </w:p>
+    <w:p>
+      <w:pPr>
+        <w:rPr>
+          <w:b/>
+        </w:rPr>
+      </w:pPr>
+      <w:r>
+        <w:t xml:space="preserve">Ein Code </w:t>
+      </w:r>
+      <w:r>
+        <w:t xml:space="preserve">Beispiel </w:t>
+      </w:r>
+      <w:r>
+        <w:t>zur Signatur eines PDF Doku</w:t>
+      </w:r>
+      <w:bookmarkStart w:id="8" w:name="_GoBack"/>
       <w:bookmarkEnd w:id="8"/>
-    </w:p>
-    <w:p>
-      <w:r>
-        <w:t>Die PDF-AS Java Bibliothek ist das Herzstück von PDF-AS. Sie ermöglicht die Signatur von PDF Dokumenten. Zu dieser Bibliothek gehören zwei weitere Java Bibliotheken „sigs-pades“ und „sigs-pkcs7detached“. Diese beiden Bibliotheken ermöglichen es verschiedene Signaturstandards „PAdES“ und „PCKS7 detached“ zur Signatur</w:t>
-      </w:r>
-      <w:r>
-        <w:t>erstellung</w:t>
-      </w:r>
-      <w:r>
-        <w:t xml:space="preserve"> zu verwenden.</w:t>
-      </w:r>
-      <w:r>
-        <w:t xml:space="preserve"> Diese beiden Bibliotheken müssen zur Laufzeit von PDF-AS im </w:t>
-      </w:r>
-      <w:r>
-        <w:t xml:space="preserve">Klassenpfad </w:t>
-      </w:r>
-      <w:r>
-        <w:t>vorhanden sein.</w:t>
-      </w:r>
-      <w:r>
-        <w:t xml:space="preserve"> </w:t>
-      </w:r>
-    </w:p>
-    <w:p>
-      <w:r>
-        <w:t>PDF-AS kann verschiedene PDF Bibliotheken verwenden. Die standard Implementierung verwendet pdfbox. Um diese zu verwenden, muss die Bibliothek pdf-as-pdfbox im Klassenpfad eingebunden sein.</w:t>
-      </w:r>
-    </w:p>
-    <w:p>
-      <w:r>
-        <w:t>PDF-AS implementiert ein Pluginsystem um Vorverarbeitungsschritte von PDF Dokumenten durchzuführen. Um ein solche Plugin zu erzeugen, muss die Schnittstelle at.gv.egiz.pdfas.lib.api.preprocessor.</w:t>
-      </w:r>
-      <w:r>
-        <w:t>PreProcessor</w:t>
-      </w:r>
-      <w:r>
-        <w:t xml:space="preserve"> implementiert werden. Die Plugins werden mittels Service Provider Interface (SPI) von PDF-AS geladen.</w:t>
-      </w:r>
-    </w:p>
-    <w:p>
-      <w:r>
-        <w:t>Ein Beispiel Code zur Signatur eines PDF Dokuments mittels der Java Bibliothek:</w:t>
+      <w:r>
+        <w:t>ments mittels der Java Bibliothek</w:t>
+      </w:r>
+      <w:r>
+        <w:t xml:space="preserve"> (</w:t>
+      </w:r>
+      <w:r>
+        <w:t xml:space="preserve">Vorsicht: </w:t>
+      </w:r>
+      <w:r>
+        <w:br/>
+        <w:t xml:space="preserve">Es wird eine depnency zum Modul </w:t>
+      </w:r>
+      <w:r>
+        <w:rPr>
+          <w:i/>
+        </w:rPr>
+        <w:t>&lt;groupId&gt;at.gv.egiz.pdfas&lt;/groupId&gt;</w:t>
+      </w:r>
+      <w:r>
+        <w:rPr>
+          <w:i/>
+        </w:rPr>
+        <w:br/>
+        <w:t>&lt;artifactId&gt;sigs-pades&lt;/artifactId&gt;</w:t>
+      </w:r>
+      <w:r>
+        <w:t xml:space="preserve"> vorausgesetzt</w:t>
+      </w:r>
+      <w:r>
+        <w:t>)</w:t>
       </w:r>
     </w:p>
     <w:p>
@@ -2548,29 +2616,226 @@
         <w:jc w:val="left"/>
         <w:rPr>
           <w:highlight w:val="white"/>
-          <w:lang w:val="en-US"/>
-        </w:rPr>
-      </w:pPr>
-      <w:r>
+        </w:rPr>
+      </w:pPr>
+      <w:r>
+        <w:rPr>
+          <w:highlight w:val="white"/>
+        </w:rPr>
+        <w:t>byte[] pdfDokument = …</w:t>
+      </w:r>
+    </w:p>
+    <w:p>
+      <w:pPr>
+        <w:pStyle w:val="Preformatted"/>
+        <w:jc w:val="left"/>
         <w:rPr>
           <w:highlight w:val="white"/>
           <w:lang w:val="en-US"/>
         </w:rPr>
-        <w:t>byte[] pdfDokument = …</w:t>
+      </w:pPr>
+      <w:r>
+        <w:t>String outputFile = …</w:t>
+      </w:r>
+      <w:r>
+        <w:rPr>
+          <w:highlight w:val="white"/>
+        </w:rPr>
+        <w:br/>
+        <w:t>PdfAs pdfas = PdfAsFactory.createPdfAs(new File(pdfas_dir));</w:t>
+      </w:r>
+      <w:r>
+        <w:rPr>
+          <w:highlight w:val="white"/>
+        </w:rPr>
+        <w:br/>
+        <w:t xml:space="preserve">Configuration config </w:t>
       </w:r>
       <w:r>
         <w:rPr>
           <w:highlight w:val="white"/>
           <w:lang w:val="en-US"/>
         </w:rPr>
-        <w:br/>
-        <w:t>PdfAs pdfas = PdfAsFactory.createPdfAs(new File(pdfas_dir));</w:t>
-      </w:r>
-      <w:r>
+        <w:t>= pdfas.getConfiguration();</w:t>
+      </w:r>
+    </w:p>
+    <w:p>
+      <w:pPr>
+        <w:pStyle w:val="Preformatted"/>
+        <w:jc w:val="left"/>
         <w:rPr>
           <w:highlight w:val="white"/>
           <w:lang w:val="en-US"/>
         </w:rPr>
+      </w:pPr>
+      <w:r>
+        <w:rPr>
+          <w:lang w:val="en-US"/>
+        </w:rPr>
+        <w:t>File outputPdfFile = new File(outputFile);</w:t>
+      </w:r>
+    </w:p>
+    <w:p>
+      <w:pPr>
+        <w:pStyle w:val="Preformatted"/>
+        <w:jc w:val="left"/>
+        <w:rPr>
+          <w:highlight w:val="white"/>
+          <w:lang w:val="en-US"/>
+        </w:rPr>
+      </w:pPr>
+      <w:r>
+        <w:rPr>
+          <w:lang w:val="en-US"/>
+        </w:rPr>
+        <w:t>FileOutputStream fos = new FileOutputStream(outputPdfFile, false);</w:t>
+      </w:r>
+      <w:r>
+        <w:rPr>
+          <w:lang w:val="en-US"/>
+        </w:rPr>
+        <w:br/>
+      </w:r>
+      <w:r>
+        <w:rPr>
+          <w:highlight w:val="white"/>
+          <w:lang w:val="en-US"/>
+        </w:rPr>
+        <w:t>SignParameter para = PdfAsFactory.createSignParameter(config, new ByteArrayDataSource(pdfDokument)</w:t>
+      </w:r>
+      <w:r>
+        <w:rPr>
+          <w:highlight w:val="white"/>
+          <w:lang w:val="en-US"/>
+        </w:rPr>
+        <w:t xml:space="preserve">, </w:t>
+      </w:r>
+      <w:r>
+        <w:rPr>
+          <w:lang w:val="en-US"/>
+        </w:rPr>
+        <w:t>f</w:t>
+      </w:r>
+      <w:r>
+        <w:rPr>
+          <w:lang w:val="en-US"/>
+        </w:rPr>
+        <w:t>os</w:t>
+      </w:r>
+      <w:r>
+        <w:rPr>
+          <w:highlight w:val="white"/>
+          <w:lang w:val="en-US"/>
+        </w:rPr>
+        <w:t>);</w:t>
+      </w:r>
+      <w:r>
+        <w:rPr>
+          <w:highlight w:val="white"/>
+          <w:lang w:val="en-US"/>
+        </w:rPr>
+        <w:br/>
+        <w:t>para.setSignatur</w:t>
+      </w:r>
+      <w:r>
+        <w:rPr>
+          <w:highlight w:val="white"/>
+          <w:lang w:val="en-US"/>
+        </w:rPr>
+        <w:t>eProfileId("SIGNATURBLOCK_DE");</w:t>
+      </w:r>
+      <w:r>
+        <w:rPr>
+          <w:highlight w:val="white"/>
+          <w:lang w:val="en-US"/>
+        </w:rPr>
+        <w:br/>
+        <w:t>para.setPlainSigner(</w:t>
+      </w:r>
+      <w:r>
+        <w:rPr>
+          <w:lang w:val="en-US"/>
+        </w:rPr>
+        <w:t>new PAdESSigner(new BKUSLConnector(</w:t>
+      </w:r>
+      <w:r>
+        <w:rPr>
+          <w:lang w:val="en-US"/>
+        </w:rPr>
+        <w:t>config</w:t>
+      </w:r>
+      <w:r>
+        <w:rPr>
+          <w:lang w:val="en-US"/>
+        </w:rPr>
+        <w:t>))</w:t>
+      </w:r>
+      <w:r>
+        <w:rPr>
+          <w:highlight w:val="white"/>
+          <w:lang w:val="en-US"/>
+        </w:rPr>
+        <w:t>);</w:t>
+      </w:r>
+      <w:r>
+        <w:rPr>
+          <w:highlight w:val="white"/>
+          <w:lang w:val="en-US"/>
+        </w:rPr>
+        <w:br/>
+        <w:t>pdfas.sign(para);</w:t>
+      </w:r>
+    </w:p>
+    <w:p>
+      <w:pPr>
+        <w:pStyle w:val="Preformatted"/>
+        <w:jc w:val="left"/>
+        <w:rPr>
+          <w:highlight w:val="white"/>
+          <w:lang w:val="en-US"/>
+        </w:rPr>
+      </w:pPr>
+      <w:r>
+        <w:rPr>
+          <w:lang w:val="en-US"/>
+        </w:rPr>
+        <w:t>System.out.println("Signed document " + outputFile);</w:t>
+      </w:r>
+      <w:r>
+        <w:rPr>
+          <w:highlight w:val="white"/>
+          <w:lang w:val="en-US"/>
+        </w:rPr>
+        <w:br/>
+      </w:r>
+    </w:p>
+    <w:p>
+      <w:r>
+        <w:lastRenderedPageBreak/>
+        <w:t>Ein Beispiel Code zur Verifikation eines PDF Dokuments mittels der Java Bibliothek:</w:t>
+      </w:r>
+    </w:p>
+    <w:p>
+      <w:pPr>
+        <w:pStyle w:val="Preformatted"/>
+        <w:jc w:val="left"/>
+        <w:rPr>
+          <w:highlight w:val="white"/>
+          <w:lang w:val="en-US"/>
+        </w:rPr>
+      </w:pPr>
+      <w:r>
+        <w:rPr>
+          <w:highlight w:val="white"/>
+          <w:lang w:val="en-US"/>
+        </w:rPr>
+        <w:t>PdfAs pdfas = PdfAsFactory.createPdfAs(new File(pdfas_dir));</w:t>
+      </w:r>
+      <w:r>
+        <w:rPr>
+          <w:highlight w:val="white"/>
+          <w:lang w:val="en-US"/>
+        </w:rPr>
         <w:br/>
         <w:t>Configuration config = pdfas.getConfiguration();</w:t>
       </w:r>
@@ -2583,42 +2848,24 @@
       </w:r>
       <w:r>
         <w:rPr>
-          <w:lang w:val="en-US"/>
-        </w:rPr>
-        <w:t>ByteArrayOutputStream baos = new ByteArrayOutputStream();</w:t>
-      </w:r>
-      <w:r>
-        <w:rPr>
-          <w:lang w:val="en-US"/>
-        </w:rPr>
-        <w:br/>
-      </w:r>
-      <w:r>
-        <w:rPr>
           <w:highlight w:val="white"/>
           <w:lang w:val="en-US"/>
         </w:rPr>
-        <w:t>SignParameter para = PdfAsFactory.createSignParameter(config, new ByteArrayDataSource(pdfDokument)</w:t>
+        <w:t>VerifyParameter param = PdfAsFactory.createVerifyParameter(</w:t>
       </w:r>
       <w:r>
         <w:rPr>
           <w:highlight w:val="white"/>
           <w:lang w:val="en-US"/>
         </w:rPr>
-        <w:t xml:space="preserve">, </w:t>
-      </w:r>
-      <w:r>
-        <w:rPr>
-          <w:lang w:val="en-US"/>
-        </w:rPr>
-        <w:t>baos</w:t>
+        <w:t>config</w:t>
       </w:r>
       <w:r>
         <w:rPr>
           <w:highlight w:val="white"/>
           <w:lang w:val="en-US"/>
         </w:rPr>
-        <w:t>);</w:t>
+        <w:t>, new ByteArrayDataSource(pdf));</w:t>
       </w:r>
       <w:r>
         <w:rPr>
@@ -2626,15 +2873,14 @@
           <w:lang w:val="en-US"/>
         </w:rPr>
         <w:br/>
-        <w:t>para.setSignatureProfileId("SIGNATURBLOCK_DE");</w:t>
+        <w:t>param.setSignatureVerificationLevel(SignatureVerificationLevel.INTEGRITY_ONLY_VERIFICAT</w:t>
       </w:r>
       <w:r>
         <w:rPr>
           <w:highlight w:val="white"/>
           <w:lang w:val="en-US"/>
         </w:rPr>
-        <w:br/>
-        <w:t>para.setOutput(bads);</w:t>
+        <w:t>ION);</w:t>
       </w:r>
       <w:r>
         <w:rPr>
@@ -2642,41 +2888,14 @@
           <w:lang w:val="en-US"/>
         </w:rPr>
         <w:br/>
-        <w:t>para.setPlainSigner(new PAdESSigner(new BKUSLConnector(config)));</w:t>
+        <w:t xml:space="preserve">List&lt;VerifyResult&gt; vrs = </w:t>
       </w:r>
       <w:r>
         <w:rPr>
           <w:highlight w:val="white"/>
           <w:lang w:val="en-US"/>
         </w:rPr>
-        <w:br/>
-        <w:t>pdfas.sign(para);</w:t>
-      </w:r>
-      <w:r>
-        <w:rPr>
-          <w:highlight w:val="white"/>
-          <w:lang w:val="en-US"/>
-        </w:rPr>
-        <w:br/>
-        <w:t xml:space="preserve">byte[] signedPDF = </w:t>
-      </w:r>
-      <w:r>
-        <w:rPr>
-          <w:lang w:val="en-US"/>
-        </w:rPr>
-        <w:t>baos.toByteArray();</w:t>
-      </w:r>
-    </w:p>
-    <w:p>
-      <w:pPr>
-        <w:rPr>
-          <w:lang w:val="en-US"/>
-        </w:rPr>
-      </w:pPr>
-    </w:p>
-    <w:p>
-      <w:r>
-        <w:t>Ein Beispiel Code zur Verifikation eines PDF Dokuments mittels der Java Bibliothek:</w:t>
+        <w:t>pdfAs.verify(param);</w:t>
       </w:r>
     </w:p>
     <w:p>
@@ -2685,82 +2904,24 @@
         <w:jc w:val="left"/>
         <w:rPr>
           <w:highlight w:val="white"/>
-          <w:lang w:val="en-US"/>
-        </w:rPr>
-      </w:pPr>
+        </w:rPr>
+      </w:pPr>
+      <w:r>
+        <w:t>Iterator&lt;VerifyResult&gt; resultIterator = results.iterator();</w:t>
+      </w:r>
       <w:r>
         <w:rPr>
           <w:highlight w:val="white"/>
-          <w:lang w:val="en-US"/>
-        </w:rPr>
-        <w:lastRenderedPageBreak/>
-        <w:t>PdfAs pdfas = PdfAsFactory.createPdfAs(new File(pdfas_dir));</w:t>
-      </w:r>
-      <w:r>
+        </w:rPr>
+        <w:br/>
+      </w:r>
+    </w:p>
+    <w:p>
+      <w:pPr>
+        <w:pStyle w:val="Preformatted"/>
+        <w:jc w:val="left"/>
         <w:rPr>
           <w:highlight w:val="white"/>
-          <w:lang w:val="en-US"/>
-        </w:rPr>
-        <w:br/>
-        <w:t>Configuration config = pdfas.getConfiguration();</w:t>
-      </w:r>
-      <w:r>
-        <w:rPr>
-          <w:highlight w:val="white"/>
-          <w:lang w:val="en-US"/>
-        </w:rPr>
-        <w:br/>
-      </w:r>
-      <w:r>
-        <w:rPr>
-          <w:highlight w:val="white"/>
-          <w:lang w:val="en-US"/>
-        </w:rPr>
-        <w:t>VerifyParameter param = PdfAsFactory.createVerifyParameter(</w:t>
-      </w:r>
-      <w:r>
-        <w:rPr>
-          <w:highlight w:val="white"/>
-          <w:lang w:val="en-US"/>
-        </w:rPr>
-        <w:t>config</w:t>
-      </w:r>
-      <w:r>
-        <w:rPr>
-          <w:highlight w:val="white"/>
-          <w:lang w:val="en-US"/>
-        </w:rPr>
-        <w:t>, new ByteArrayDataSource(pdf));</w:t>
-      </w:r>
-      <w:r>
-        <w:rPr>
-          <w:highlight w:val="white"/>
-          <w:lang w:val="en-US"/>
-        </w:rPr>
-        <w:br/>
-        <w:t>param.setSignatureVerificationLevel(SignatureVerificationLevel.INTEGRITY_ONLY_VERIFICATION);</w:t>
-      </w:r>
-      <w:r>
-        <w:rPr>
-          <w:highlight w:val="white"/>
-          <w:lang w:val="en-US"/>
-        </w:rPr>
-        <w:br/>
-        <w:t>List&lt;VerifyResult&gt; vrs = _pdfAs.verify(param);</w:t>
-      </w:r>
-      <w:r>
-        <w:rPr>
-          <w:highlight w:val="white"/>
-          <w:lang w:val="en-US"/>
-        </w:rPr>
-        <w:br/>
-        <w:t>checkVerificationResults(vrs);</w:t>
-      </w:r>
-    </w:p>
-    <w:p>
-      <w:pPr>
-        <w:rPr>
-          <w:lang w:val="en-US"/>
         </w:rPr>
       </w:pPr>
     </w:p>
@@ -2812,7 +2973,7 @@
     </w:p>
     <w:p>
       <w:pPr>
-        <w:pStyle w:val="berschrift2"/>
+        <w:pStyle w:val="Heading2"/>
       </w:pPr>
       <w:bookmarkStart w:id="9" w:name="_Toc379351815"/>
       <w:bookmarkStart w:id="10" w:name="_Toc490637483"/>
@@ -3089,6 +3250,7 @@
               <w:pStyle w:val="Property"/>
             </w:pPr>
             <w:r>
+              <w:lastRenderedPageBreak/>
               <w:t>-d, -</w:t>
             </w:r>
             <w:r>
@@ -3134,7 +3296,6 @@
               <w:pStyle w:val="Property"/>
             </w:pPr>
             <w:r>
-              <w:lastRenderedPageBreak/>
               <w:t>-m, --mode &lt;arg&gt;</w:t>
             </w:r>
           </w:p>
@@ -3797,7 +3958,7 @@
     </w:p>
     <w:p>
       <w:pPr>
-        <w:pStyle w:val="berschrift2"/>
+        <w:pStyle w:val="Heading2"/>
       </w:pPr>
       <w:bookmarkStart w:id="11" w:name="_Toc379351816"/>
       <w:bookmarkStart w:id="12" w:name="_Toc490637484"/>
@@ -3834,7 +3995,7 @@
     <w:p/>
     <w:p>
       <w:pPr>
-        <w:pStyle w:val="berschrift1"/>
+        <w:pStyle w:val="Heading1"/>
       </w:pPr>
       <w:bookmarkStart w:id="13" w:name="_Toc379351817"/>
       <w:bookmarkStart w:id="14" w:name="_Toc490637485"/>
@@ -3852,7 +4013,7 @@
     </w:p>
     <w:p>
       <w:pPr>
-        <w:pStyle w:val="berschrift2"/>
+        <w:pStyle w:val="Heading2"/>
       </w:pPr>
       <w:bookmarkStart w:id="15" w:name="_Toc379351818"/>
       <w:bookmarkStart w:id="16" w:name="_Toc490637486"/>
@@ -3957,7 +4118,7 @@
     <w:p/>
     <w:p>
       <w:pPr>
-        <w:pStyle w:val="berschrift2"/>
+        <w:pStyle w:val="Heading2"/>
       </w:pPr>
       <w:bookmarkStart w:id="17" w:name="_Toc379351819"/>
       <w:bookmarkStart w:id="18" w:name="_Toc490637487"/>
@@ -4007,7 +4168,7 @@
     </w:p>
     <w:p>
       <w:pPr>
-        <w:pStyle w:val="berschrift2"/>
+        <w:pStyle w:val="Heading2"/>
       </w:pPr>
       <w:bookmarkStart w:id="19" w:name="_Toc379351820"/>
       <w:bookmarkStart w:id="20" w:name="_Toc490637488"/>
@@ -4139,7 +4300,7 @@
     </w:p>
     <w:p>
       <w:pPr>
-        <w:pStyle w:val="berschrift2"/>
+        <w:pStyle w:val="Heading2"/>
       </w:pPr>
       <w:bookmarkStart w:id="21" w:name="_Toc379351821"/>
       <w:bookmarkStart w:id="22" w:name="_Toc490637489"/>
@@ -4183,7 +4344,7 @@
     </w:p>
     <w:p>
       <w:pPr>
-        <w:pStyle w:val="berschrift2"/>
+        <w:pStyle w:val="Heading2"/>
       </w:pPr>
       <w:bookmarkStart w:id="23" w:name="_Toc379351822"/>
       <w:bookmarkStart w:id="24" w:name="_Toc490637490"/>
@@ -4248,7 +4409,7 @@
     <w:p/>
     <w:p>
       <w:pPr>
-        <w:pStyle w:val="berschrift2"/>
+        <w:pStyle w:val="Heading2"/>
       </w:pPr>
       <w:bookmarkStart w:id="25" w:name="_Toc147482732"/>
       <w:bookmarkStart w:id="26" w:name="_Toc283915519"/>
@@ -4462,7 +4623,7 @@
     </w:p>
     <w:p>
       <w:pPr>
-        <w:pStyle w:val="berschrift3"/>
+        <w:pStyle w:val="Heading3"/>
       </w:pPr>
       <w:bookmarkStart w:id="29" w:name="_Toc147482733"/>
       <w:bookmarkStart w:id="30" w:name="_Toc283915520"/>
@@ -5170,7 +5331,7 @@
     <w:p/>
     <w:p>
       <w:pPr>
-        <w:pStyle w:val="berschrift3"/>
+        <w:pStyle w:val="Heading3"/>
       </w:pPr>
       <w:bookmarkStart w:id="32" w:name="_Toc147482735"/>
       <w:bookmarkStart w:id="33" w:name="_Toc283915522"/>
@@ -6383,7 +6544,7 @@
     </w:p>
     <w:p>
       <w:pPr>
-        <w:pStyle w:val="berschrift3"/>
+        <w:pStyle w:val="Heading3"/>
       </w:pPr>
       <w:bookmarkStart w:id="35" w:name="_Toc283915534"/>
       <w:bookmarkStart w:id="36" w:name="_Toc490637494"/>
@@ -6480,7 +6641,7 @@
     </w:p>
     <w:p>
       <w:pPr>
-        <w:pStyle w:val="berschrift2"/>
+        <w:pStyle w:val="Heading2"/>
       </w:pPr>
       <w:bookmarkStart w:id="37" w:name="_Toc283915527"/>
       <w:bookmarkStart w:id="38" w:name="_Ref379288511"/>
@@ -6514,7 +6675,7 @@
     </w:p>
     <w:p>
       <w:pPr>
-        <w:pStyle w:val="berschrift3"/>
+        <w:pStyle w:val="Heading3"/>
       </w:pPr>
       <w:bookmarkStart w:id="41" w:name="_Toc283915528"/>
       <w:bookmarkStart w:id="42" w:name="_Toc490637496"/>
@@ -6576,7 +6737,7 @@
     </w:p>
     <w:p>
       <w:pPr>
-        <w:pStyle w:val="berschrift3"/>
+        <w:pStyle w:val="Heading3"/>
       </w:pPr>
       <w:bookmarkStart w:id="43" w:name="_Toc283915529"/>
       <w:bookmarkStart w:id="44" w:name="_Toc490637497"/>
@@ -6597,7 +6758,7 @@
       </w:r>
     </w:p>
     <w:p>
-      <w:hyperlink r:id="rId13" w:history="1">
+      <w:hyperlink r:id="rId14" w:history="1">
         <w:r>
           <w:rPr>
             <w:rStyle w:val="Hyperlink"/>
@@ -6650,7 +6811,7 @@
     </w:p>
     <w:p>
       <w:pPr>
-        <w:pStyle w:val="berschrift3"/>
+        <w:pStyle w:val="Heading3"/>
       </w:pPr>
       <w:bookmarkStart w:id="45" w:name="_Toc283915530"/>
       <w:bookmarkStart w:id="46" w:name="_Toc490637498"/>
@@ -6811,7 +6972,7 @@
     </w:p>
     <w:p>
       <w:pPr>
-        <w:pStyle w:val="berschrift3"/>
+        <w:pStyle w:val="Heading3"/>
       </w:pPr>
       <w:bookmarkStart w:id="47" w:name="_Toc490637499"/>
       <w:r>
@@ -7553,11 +7714,82 @@
             <w:tcW w:w="1242" w:type="dxa"/>
             <w:tcBorders>
               <w:top w:val="nil"/>
+              <w:bottom w:val="nil"/>
             </w:tcBorders>
           </w:tcPr>
           <w:p>
             <w:r>
               <w:t>0.8</w:t>
+            </w:r>
+          </w:p>
+        </w:tc>
+        <w:tc>
+          <w:tcPr>
+            <w:tcW w:w="1701" w:type="dxa"/>
+            <w:tcBorders>
+              <w:top w:val="nil"/>
+              <w:bottom w:val="nil"/>
+            </w:tcBorders>
+          </w:tcPr>
+          <w:p>
+            <w:pPr>
+              <w:cnfStyle w:val="000000000000" w:firstRow="0" w:lastRow="0" w:firstColumn="0" w:lastColumn="0" w:oddVBand="0" w:evenVBand="0" w:oddHBand="0" w:evenHBand="0" w:firstRowFirstColumn="0" w:firstRowLastColumn="0" w:lastRowFirstColumn="0" w:lastRowLastColumn="0"/>
+            </w:pPr>
+            <w:r>
+              <w:t>10.08.2017</w:t>
+            </w:r>
+          </w:p>
+        </w:tc>
+        <w:tc>
+          <w:tcPr>
+            <w:tcW w:w="2552" w:type="dxa"/>
+            <w:tcBorders>
+              <w:top w:val="nil"/>
+              <w:bottom w:val="nil"/>
+            </w:tcBorders>
+          </w:tcPr>
+          <w:p>
+            <w:pPr>
+              <w:cnfStyle w:val="000000000000" w:firstRow="0" w:lastRow="0" w:firstColumn="0" w:lastColumn="0" w:oddVBand="0" w:evenVBand="0" w:oddHBand="0" w:evenHBand="0" w:firstRowFirstColumn="0" w:firstRowLastColumn="0" w:lastRowFirstColumn="0" w:lastRowLastColumn="0"/>
+            </w:pPr>
+            <w:r>
+              <w:t>Bianca Schnalzer</w:t>
+            </w:r>
+          </w:p>
+        </w:tc>
+        <w:tc>
+          <w:tcPr>
+            <w:tcW w:w="3645" w:type="dxa"/>
+            <w:tcBorders>
+              <w:top w:val="nil"/>
+              <w:bottom w:val="nil"/>
+            </w:tcBorders>
+          </w:tcPr>
+          <w:p>
+            <w:pPr>
+              <w:cnfStyle w:val="000000000000" w:firstRow="0" w:lastRow="0" w:firstColumn="0" w:lastColumn="0" w:oddVBand="0" w:evenVBand="0" w:oddHBand="0" w:evenHBand="0" w:firstRowFirstColumn="0" w:firstRowLastColumn="0" w:lastRowFirstColumn="0" w:lastRowLastColumn="0"/>
+            </w:pPr>
+            <w:r>
+              <w:t>Parameter-Update</w:t>
+            </w:r>
+          </w:p>
+        </w:tc>
+      </w:tr>
+      <w:tr>
+        <w:trPr>
+          <w:cnfStyle w:val="000000010000" w:firstRow="0" w:lastRow="0" w:firstColumn="0" w:lastColumn="0" w:oddVBand="0" w:evenVBand="0" w:oddHBand="0" w:evenHBand="1" w:firstRowFirstColumn="0" w:firstRowLastColumn="0" w:lastRowFirstColumn="0" w:lastRowLastColumn="0"/>
+        </w:trPr>
+        <w:tc>
+          <w:tcPr>
+            <w:cnfStyle w:val="001000000000" w:firstRow="0" w:lastRow="0" w:firstColumn="1" w:lastColumn="0" w:oddVBand="0" w:evenVBand="0" w:oddHBand="0" w:evenHBand="0" w:firstRowFirstColumn="0" w:firstRowLastColumn="0" w:lastRowFirstColumn="0" w:lastRowLastColumn="0"/>
+            <w:tcW w:w="1242" w:type="dxa"/>
+            <w:tcBorders>
+              <w:top w:val="nil"/>
+            </w:tcBorders>
+          </w:tcPr>
+          <w:p>
+            <w:r>
+              <w:t>0.9</w:t>
             </w:r>
           </w:p>
         </w:tc>
@@ -7570,10 +7802,10 @@
           </w:tcPr>
           <w:p>
             <w:pPr>
-              <w:cnfStyle w:val="000000000000" w:firstRow="0" w:lastRow="0" w:firstColumn="0" w:lastColumn="0" w:oddVBand="0" w:evenVBand="0" w:oddHBand="0" w:evenHBand="0" w:firstRowFirstColumn="0" w:firstRowLastColumn="0" w:lastRowFirstColumn="0" w:lastRowLastColumn="0"/>
+              <w:cnfStyle w:val="000000010000" w:firstRow="0" w:lastRow="0" w:firstColumn="0" w:lastColumn="0" w:oddVBand="0" w:evenVBand="0" w:oddHBand="0" w:evenHBand="1" w:firstRowFirstColumn="0" w:firstRowLastColumn="0" w:lastRowFirstColumn="0" w:lastRowLastColumn="0"/>
             </w:pPr>
             <w:r>
-              <w:t>10.08.2017</w:t>
+              <w:t>03.06.2019</w:t>
             </w:r>
           </w:p>
         </w:tc>
@@ -7586,10 +7818,10 @@
           </w:tcPr>
           <w:p>
             <w:pPr>
-              <w:cnfStyle w:val="000000000000" w:firstRow="0" w:lastRow="0" w:firstColumn="0" w:lastColumn="0" w:oddVBand="0" w:evenVBand="0" w:oddHBand="0" w:evenHBand="0" w:firstRowFirstColumn="0" w:firstRowLastColumn="0" w:lastRowFirstColumn="0" w:lastRowLastColumn="0"/>
+              <w:cnfStyle w:val="000000010000" w:firstRow="0" w:lastRow="0" w:firstColumn="0" w:lastColumn="0" w:oddVBand="0" w:evenVBand="0" w:oddHBand="0" w:evenHBand="1" w:firstRowFirstColumn="0" w:firstRowLastColumn="0" w:lastRowFirstColumn="0" w:lastRowLastColumn="0"/>
             </w:pPr>
             <w:r>
-              <w:t>Bianca Schnalzer</w:t>
+              <w:t>Emina Ahmetovic</w:t>
             </w:r>
           </w:p>
         </w:tc>
@@ -7602,10 +7834,10 @@
           </w:tcPr>
           <w:p>
             <w:pPr>
-              <w:cnfStyle w:val="000000000000" w:firstRow="0" w:lastRow="0" w:firstColumn="0" w:lastColumn="0" w:oddVBand="0" w:evenVBand="0" w:oddHBand="0" w:evenHBand="0" w:firstRowFirstColumn="0" w:firstRowLastColumn="0" w:lastRowFirstColumn="0" w:lastRowLastColumn="0"/>
+              <w:cnfStyle w:val="000000010000" w:firstRow="0" w:lastRow="0" w:firstColumn="0" w:lastColumn="0" w:oddVBand="0" w:evenVBand="0" w:oddHBand="0" w:evenHBand="1" w:firstRowFirstColumn="0" w:firstRowLastColumn="0" w:lastRowFirstColumn="0" w:lastRowLastColumn="0"/>
             </w:pPr>
             <w:r>
-              <w:t>Parameter-Update</w:t>
+              <w:t>Code-Update</w:t>
             </w:r>
           </w:p>
         </w:tc>
@@ -7620,7 +7852,7 @@
     </w:p>
     <w:p>
       <w:pPr>
-        <w:pStyle w:val="Fuzeile"/>
+        <w:pStyle w:val="Footer"/>
       </w:pPr>
       <w:r>
         <w:br w:type="page"/>
@@ -7741,8 +7973,8 @@
       </w:pPr>
     </w:p>
     <w:sectPr>
-      <w:footerReference w:type="default" r:id="rId14"/>
-      <w:footerReference w:type="first" r:id="rId15"/>
+      <w:footerReference w:type="default" r:id="rId15"/>
+      <w:footerReference w:type="first" r:id="rId16"/>
       <w:pgSz w:w="12240" w:h="15840" w:code="1"/>
       <w:pgMar w:top="1077" w:right="1225" w:bottom="1134" w:left="1701" w:header="720" w:footer="720" w:gutter="0"/>
       <w:cols w:space="720"/>
@@ -7776,12 +8008,12 @@
 <w:ftr xmlns:wpc="http://schemas.microsoft.com/office/word/2010/wordprocessingCanvas" xmlns:cx="http://schemas.microsoft.com/office/drawing/2014/chartex" xmlns:cx1="http://schemas.microsoft.com/office/drawing/2015/9/8/chartex" xmlns:mc="http://schemas.openxmlformats.org/markup-compatibility/2006" xmlns:o="urn:schemas-microsoft-com:office:office" xmlns:r="http://schemas.openxmlformats.org/officeDocument/2006/relationships" xmlns:m="http://schemas.openxmlformats.org/officeDocument/2006/math" xmlns:v="urn:schemas-microsoft-com:vml" xmlns:wp14="http://schemas.microsoft.com/office/word/2010/wordprocessingDrawing" xmlns:wp="http://schemas.openxmlformats.org/drawingml/2006/wordprocessingDrawing" xmlns:w10="urn:schemas-microsoft-com:office:word" xmlns:w="http://schemas.openxmlformats.org/wordprocessingml/2006/main" xmlns:w14="http://schemas.microsoft.com/office/word/2010/wordml" xmlns:w15="http://schemas.microsoft.com/office/word/2012/wordml" xmlns:w16se="http://schemas.microsoft.com/office/word/2015/wordml/symex" xmlns:wpg="http://schemas.microsoft.com/office/word/2010/wordprocessingGroup" xmlns:wpi="http://schemas.microsoft.com/office/word/2010/wordprocessingInk" xmlns:wne="http://schemas.microsoft.com/office/word/2006/wordml" xmlns:wps="http://schemas.microsoft.com/office/word/2010/wordprocessingShape" mc:Ignorable="w14 w15 w16se wp14">
   <w:p>
     <w:pPr>
-      <w:pStyle w:val="Fuzeile"/>
+      <w:pStyle w:val="Footer"/>
     </w:pPr>
     <w:r>
       <w:rPr>
         <w:noProof/>
-        <w:lang w:eastAsia="de-DE"/>
+        <w:lang w:val="en-US" w:eastAsia="en-US"/>
       </w:rPr>
       <mc:AlternateContent>
         <mc:Choice Requires="wps">
@@ -7858,7 +8090,7 @@
                               </w:tcPr>
                               <w:p>
                                 <w:pPr>
-                                  <w:pStyle w:val="Fuzeile"/>
+                                  <w:pStyle w:val="Footer"/>
                                   <w:rPr>
                                     <w:bCs/>
                                     <w:noProof/>
@@ -7878,7 +8110,7 @@
                               </w:tcPr>
                               <w:p>
                                 <w:pPr>
-                                  <w:pStyle w:val="Fuzeile"/>
+                                  <w:pStyle w:val="Footer"/>
                                 </w:pPr>
                                 <w:r>
                                   <w:fldChar w:fldCharType="begin"/>
@@ -7893,7 +8125,7 @@
                                   <w:rPr>
                                     <w:noProof/>
                                   </w:rPr>
-                                  <w:t>3</w:t>
+                                  <w:t>6</w:t>
                                 </w:r>
                                 <w:r>
                                   <w:rPr>
@@ -7907,7 +8139,7 @@
                         </w:tbl>
                         <w:p>
                           <w:pPr>
-                            <w:pStyle w:val="Fuzeile"/>
+                            <w:pStyle w:val="Footer"/>
                           </w:pPr>
                         </w:p>
                       </w:txbxContent>
@@ -7964,7 +8196,7 @@
                         </w:tcPr>
                         <w:p>
                           <w:pPr>
-                            <w:pStyle w:val="Fuzeile"/>
+                            <w:pStyle w:val="Footer"/>
                             <w:rPr>
                               <w:bCs/>
                               <w:noProof/>
@@ -7984,7 +8216,7 @@
                         </w:tcPr>
                         <w:p>
                           <w:pPr>
-                            <w:pStyle w:val="Fuzeile"/>
+                            <w:pStyle w:val="Footer"/>
                           </w:pPr>
                           <w:r>
                             <w:fldChar w:fldCharType="begin"/>
@@ -7999,7 +8231,7 @@
                             <w:rPr>
                               <w:noProof/>
                             </w:rPr>
-                            <w:t>3</w:t>
+                            <w:t>6</w:t>
                           </w:r>
                           <w:r>
                             <w:rPr>
@@ -8013,7 +8245,7 @@
                   </w:tbl>
                   <w:p>
                     <w:pPr>
-                      <w:pStyle w:val="Fuzeile"/>
+                      <w:pStyle w:val="Footer"/>
                     </w:pPr>
                   </w:p>
                 </w:txbxContent>
@@ -8032,7 +8264,7 @@
 <w:ftr xmlns:wpc="http://schemas.microsoft.com/office/word/2010/wordprocessingCanvas" xmlns:cx="http://schemas.microsoft.com/office/drawing/2014/chartex" xmlns:cx1="http://schemas.microsoft.com/office/drawing/2015/9/8/chartex" xmlns:mc="http://schemas.openxmlformats.org/markup-compatibility/2006" xmlns:o="urn:schemas-microsoft-com:office:office" xmlns:r="http://schemas.openxmlformats.org/officeDocument/2006/relationships" xmlns:m="http://schemas.openxmlformats.org/officeDocument/2006/math" xmlns:v="urn:schemas-microsoft-com:vml" xmlns:wp14="http://schemas.microsoft.com/office/word/2010/wordprocessingDrawing" xmlns:wp="http://schemas.openxmlformats.org/drawingml/2006/wordprocessingDrawing" xmlns:w10="urn:schemas-microsoft-com:office:word" xmlns:w="http://schemas.openxmlformats.org/wordprocessingml/2006/main" xmlns:w14="http://schemas.microsoft.com/office/word/2010/wordml" xmlns:w15="http://schemas.microsoft.com/office/word/2012/wordml" xmlns:w16se="http://schemas.microsoft.com/office/word/2015/wordml/symex" xmlns:wpg="http://schemas.microsoft.com/office/word/2010/wordprocessingGroup" xmlns:wpi="http://schemas.microsoft.com/office/word/2010/wordprocessingInk" xmlns:wne="http://schemas.microsoft.com/office/word/2006/wordml" xmlns:wps="http://schemas.microsoft.com/office/word/2010/wordprocessingShape" mc:Ignorable="w14 w15 w16se wp14">
   <w:p>
     <w:pPr>
-      <w:pStyle w:val="Fuzeile"/>
+      <w:pStyle w:val="Footer"/>
     </w:pPr>
   </w:p>
   <w:tbl>
@@ -8073,7 +8305,7 @@
         </w:p>
         <w:p>
           <w:pPr>
-            <w:pStyle w:val="KeinLeerraum"/>
+            <w:pStyle w:val="NoSpacing"/>
             <w:ind w:left="0" w:right="0"/>
             <w:rPr>
               <w:rFonts w:asciiTheme="majorHAnsi" w:hAnsiTheme="majorHAnsi"/>
@@ -8255,7 +8487,7 @@
             <w:rPr>
               <w:noProof/>
               <w:sz w:val="32"/>
-              <w:lang w:eastAsia="de-DE"/>
+              <w:lang w:val="en-US" w:eastAsia="en-US"/>
             </w:rPr>
             <w:drawing>
               <wp:inline distT="0" distB="0" distL="0" distR="0" wp14:anchorId="441BA62F" wp14:editId="73C33B9A">
@@ -8329,7 +8561,7 @@
               <w:noProof/>
               <w:color w:val="777777"/>
               <w:szCs w:val="18"/>
-              <w:lang w:eastAsia="de-DE"/>
+              <w:lang w:val="en-US" w:eastAsia="en-US"/>
             </w:rPr>
             <w:drawing>
               <wp:inline distT="0" distB="0" distL="0" distR="0" wp14:anchorId="23D27DAE" wp14:editId="5D2C43EA">
@@ -8386,7 +8618,7 @@
   </w:tbl>
   <w:p>
     <w:pPr>
-      <w:pStyle w:val="Fuzeile"/>
+      <w:pStyle w:val="Footer"/>
     </w:pPr>
   </w:p>
 </w:ftr>
@@ -8420,7 +8652,7 @@
     <w:lvl w:ilvl="0">
       <w:start w:val="1"/>
       <w:numFmt w:val="bullet"/>
-      <w:pStyle w:val="Aufzhlungszeichen"/>
+      <w:pStyle w:val="ListBullet"/>
       <w:lvlText w:val=""/>
       <w:lvlJc w:val="left"/>
       <w:pPr>
@@ -9075,7 +9307,7 @@
     <w:lvl w:ilvl="0">
       <w:start w:val="1"/>
       <w:numFmt w:val="decimal"/>
-      <w:pStyle w:val="berschrift1"/>
+      <w:pStyle w:val="Heading1"/>
       <w:suff w:val="space"/>
       <w:lvlText w:val="%1"/>
       <w:lvlJc w:val="left"/>
@@ -9089,7 +9321,7 @@
     <w:lvl w:ilvl="1">
       <w:start w:val="1"/>
       <w:numFmt w:val="decimal"/>
-      <w:pStyle w:val="berschrift2"/>
+      <w:pStyle w:val="Heading2"/>
       <w:suff w:val="space"/>
       <w:lvlText w:val="%1.%2"/>
       <w:lvlJc w:val="left"/>
@@ -9148,7 +9380,7 @@
     <w:lvl w:ilvl="2">
       <w:start w:val="1"/>
       <w:numFmt w:val="decimal"/>
-      <w:pStyle w:val="berschrift3"/>
+      <w:pStyle w:val="Heading3"/>
       <w:suff w:val="space"/>
       <w:lvlText w:val="%1.%2.%3"/>
       <w:lvlJc w:val="left"/>
@@ -9207,7 +9439,7 @@
     <w:lvl w:ilvl="3">
       <w:start w:val="1"/>
       <w:numFmt w:val="decimal"/>
-      <w:pStyle w:val="berschrift4"/>
+      <w:pStyle w:val="Heading4"/>
       <w:suff w:val="space"/>
       <w:lvlText w:val="%1.%2.%3.%4"/>
       <w:lvlJc w:val="left"/>
@@ -10380,7 +10612,7 @@
     <w:lsdException w:name="List Table 6 Colorful Accent 6" w:uiPriority="51"/>
     <w:lsdException w:name="List Table 7 Colorful Accent 6" w:uiPriority="52"/>
   </w:latentStyles>
-  <w:style w:type="paragraph" w:default="1" w:styleId="Standard">
+  <w:style w:type="paragraph" w:default="1" w:styleId="Normal">
     <w:name w:val="Normal"/>
     <w:qFormat/>
     <w:rsid w:val="00835D6C"/>
@@ -10395,11 +10627,11 @@
       <w:lang w:val="de-DE"/>
     </w:rPr>
   </w:style>
-  <w:style w:type="paragraph" w:styleId="berschrift1">
+  <w:style w:type="paragraph" w:styleId="Heading1">
     <w:name w:val="heading 1"/>
-    <w:basedOn w:val="Standard"/>
-    <w:next w:val="Standard"/>
-    <w:link w:val="berschrift1Zchn"/>
+    <w:basedOn w:val="Normal"/>
+    <w:next w:val="Normal"/>
+    <w:link w:val="Heading1Char"/>
     <w:qFormat/>
     <w:rsid w:val="00A61BBC"/>
     <w:pPr>
@@ -10422,11 +10654,11 @@
       <w:szCs w:val="36"/>
     </w:rPr>
   </w:style>
-  <w:style w:type="paragraph" w:styleId="berschrift2">
+  <w:style w:type="paragraph" w:styleId="Heading2">
     <w:name w:val="heading 2"/>
-    <w:basedOn w:val="Standard"/>
-    <w:next w:val="Standard"/>
-    <w:link w:val="berschrift2Zchn"/>
+    <w:basedOn w:val="Normal"/>
+    <w:next w:val="Normal"/>
+    <w:link w:val="Heading2Char"/>
     <w:unhideWhenUsed/>
     <w:qFormat/>
     <w:rsid w:val="00DA6AB9"/>
@@ -10447,11 +10679,11 @@
       <w:szCs w:val="26"/>
     </w:rPr>
   </w:style>
-  <w:style w:type="paragraph" w:styleId="berschrift3">
+  <w:style w:type="paragraph" w:styleId="Heading3">
     <w:name w:val="heading 3"/>
-    <w:basedOn w:val="Standard"/>
-    <w:next w:val="Standard"/>
-    <w:link w:val="berschrift3Zchn"/>
+    <w:basedOn w:val="Normal"/>
+    <w:next w:val="Normal"/>
+    <w:link w:val="Heading3Char"/>
     <w:unhideWhenUsed/>
     <w:qFormat/>
     <w:pPr>
@@ -10473,11 +10705,11 @@
       <w:szCs w:val="24"/>
     </w:rPr>
   </w:style>
-  <w:style w:type="paragraph" w:styleId="berschrift4">
+  <w:style w:type="paragraph" w:styleId="Heading4">
     <w:name w:val="heading 4"/>
-    <w:basedOn w:val="Standard"/>
-    <w:next w:val="Standard"/>
-    <w:link w:val="berschrift4Zchn"/>
+    <w:basedOn w:val="Normal"/>
+    <w:next w:val="Normal"/>
+    <w:link w:val="Heading4Char"/>
     <w:unhideWhenUsed/>
     <w:qFormat/>
     <w:rsid w:val="000D7E18"/>
@@ -10497,11 +10729,11 @@
       <w:iCs/>
     </w:rPr>
   </w:style>
-  <w:style w:type="paragraph" w:styleId="berschrift5">
+  <w:style w:type="paragraph" w:styleId="Heading5">
     <w:name w:val="heading 5"/>
-    <w:basedOn w:val="Standard"/>
-    <w:next w:val="Standard"/>
-    <w:link w:val="berschrift5Zchn"/>
+    <w:basedOn w:val="Normal"/>
+    <w:next w:val="Normal"/>
+    <w:link w:val="Heading5Char"/>
     <w:qFormat/>
     <w:locked/>
     <w:rsid w:val="00E746B5"/>
@@ -10521,11 +10753,11 @@
       <w:lang w:val="de-AT" w:eastAsia="de-AT"/>
     </w:rPr>
   </w:style>
-  <w:style w:type="paragraph" w:styleId="berschrift6">
+  <w:style w:type="paragraph" w:styleId="Heading6">
     <w:name w:val="heading 6"/>
-    <w:basedOn w:val="Standard"/>
-    <w:next w:val="Standard"/>
-    <w:link w:val="berschrift6Zchn"/>
+    <w:basedOn w:val="Normal"/>
+    <w:next w:val="Normal"/>
+    <w:link w:val="Heading6Char"/>
     <w:qFormat/>
     <w:locked/>
     <w:rsid w:val="00E746B5"/>
@@ -10545,11 +10777,11 @@
       <w:lang w:val="de-AT" w:eastAsia="de-AT"/>
     </w:rPr>
   </w:style>
-  <w:style w:type="paragraph" w:styleId="berschrift7">
+  <w:style w:type="paragraph" w:styleId="Heading7">
     <w:name w:val="heading 7"/>
-    <w:basedOn w:val="Standard"/>
-    <w:next w:val="Standard"/>
-    <w:link w:val="berschrift7Zchn"/>
+    <w:basedOn w:val="Normal"/>
+    <w:next w:val="Normal"/>
+    <w:link w:val="Heading7Char"/>
     <w:qFormat/>
     <w:locked/>
     <w:rsid w:val="00E746B5"/>
@@ -10568,11 +10800,11 @@
       <w:lang w:val="de-AT" w:eastAsia="de-AT"/>
     </w:rPr>
   </w:style>
-  <w:style w:type="paragraph" w:styleId="berschrift8">
+  <w:style w:type="paragraph" w:styleId="Heading8">
     <w:name w:val="heading 8"/>
-    <w:basedOn w:val="Standard"/>
-    <w:next w:val="Standard"/>
-    <w:link w:val="berschrift8Zchn"/>
+    <w:basedOn w:val="Normal"/>
+    <w:next w:val="Normal"/>
+    <w:link w:val="Heading8Char"/>
     <w:qFormat/>
     <w:locked/>
     <w:rsid w:val="00E746B5"/>
@@ -10592,11 +10824,11 @@
       <w:lang w:val="de-AT" w:eastAsia="de-AT"/>
     </w:rPr>
   </w:style>
-  <w:style w:type="paragraph" w:styleId="berschrift9">
+  <w:style w:type="paragraph" w:styleId="Heading9">
     <w:name w:val="heading 9"/>
-    <w:basedOn w:val="Standard"/>
-    <w:next w:val="Standard"/>
-    <w:link w:val="berschrift9Zchn"/>
+    <w:basedOn w:val="Normal"/>
+    <w:next w:val="Normal"/>
+    <w:link w:val="Heading9Char"/>
     <w:qFormat/>
     <w:locked/>
     <w:rsid w:val="00E746B5"/>
@@ -10615,13 +10847,13 @@
       <w:lang w:val="de-AT" w:eastAsia="de-AT"/>
     </w:rPr>
   </w:style>
-  <w:style w:type="character" w:default="1" w:styleId="Absatz-Standardschriftart">
+  <w:style w:type="character" w:default="1" w:styleId="DefaultParagraphFont">
     <w:name w:val="Default Paragraph Font"/>
     <w:uiPriority w:val="1"/>
     <w:semiHidden/>
     <w:unhideWhenUsed/>
   </w:style>
-  <w:style w:type="table" w:default="1" w:styleId="NormaleTabelle">
+  <w:style w:type="table" w:default="1" w:styleId="TableNormal">
     <w:name w:val="Normal Table"/>
     <w:uiPriority w:val="99"/>
     <w:semiHidden/>
@@ -10636,7 +10868,7 @@
       </w:tblCellMar>
     </w:tblPr>
   </w:style>
-  <w:style w:type="numbering" w:default="1" w:styleId="KeineListe">
+  <w:style w:type="numbering" w:default="1" w:styleId="NoList">
     <w:name w:val="No List"/>
     <w:uiPriority w:val="99"/>
     <w:semiHidden/>
@@ -10644,7 +10876,7 @@
   </w:style>
   <w:style w:type="paragraph" w:customStyle="1" w:styleId="Logo">
     <w:name w:val="Logo"/>
-    <w:basedOn w:val="Standard"/>
+    <w:basedOn w:val="Normal"/>
     <w:uiPriority w:val="99"/>
     <w:semiHidden/>
     <w:unhideWhenUsed/>
@@ -10652,20 +10884,20 @@
       <w:spacing w:before="600"/>
     </w:pPr>
   </w:style>
-  <w:style w:type="character" w:styleId="Platzhaltertext">
+  <w:style w:type="character" w:styleId="PlaceholderText">
     <w:name w:val="Placeholder Text"/>
-    <w:basedOn w:val="Absatz-Standardschriftart"/>
+    <w:basedOn w:val="DefaultParagraphFont"/>
     <w:uiPriority w:val="99"/>
     <w:semiHidden/>
     <w:rPr>
       <w:color w:val="F24F4F" w:themeColor="accent1"/>
     </w:rPr>
   </w:style>
-  <w:style w:type="paragraph" w:styleId="Titel">
+  <w:style w:type="paragraph" w:styleId="Title">
     <w:name w:val="Title"/>
-    <w:basedOn w:val="Standard"/>
-    <w:next w:val="Standard"/>
-    <w:link w:val="TitelZchn"/>
+    <w:basedOn w:val="Normal"/>
+    <w:next w:val="Normal"/>
+    <w:link w:val="TitleChar"/>
     <w:uiPriority w:val="2"/>
     <w:qFormat/>
     <w:rsid w:val="006D344D"/>
@@ -10679,10 +10911,10 @@
       <w:szCs w:val="62"/>
     </w:rPr>
   </w:style>
-  <w:style w:type="character" w:customStyle="1" w:styleId="TitelZchn">
-    <w:name w:val="Titel Zchn"/>
-    <w:basedOn w:val="Absatz-Standardschriftart"/>
-    <w:link w:val="Titel"/>
+  <w:style w:type="character" w:customStyle="1" w:styleId="TitleChar">
+    <w:name w:val="Title Char"/>
+    <w:basedOn w:val="DefaultParagraphFont"/>
+    <w:link w:val="Title"/>
     <w:uiPriority w:val="2"/>
     <w:rsid w:val="006D344D"/>
     <w:rPr>
@@ -10692,11 +10924,11 @@
       <w:szCs w:val="62"/>
     </w:rPr>
   </w:style>
-  <w:style w:type="paragraph" w:styleId="Untertitel">
+  <w:style w:type="paragraph" w:styleId="Subtitle">
     <w:name w:val="Subtitle"/>
-    <w:basedOn w:val="Standard"/>
-    <w:next w:val="Standard"/>
-    <w:link w:val="UntertitelZchn"/>
+    <w:basedOn w:val="Normal"/>
+    <w:next w:val="Normal"/>
+    <w:link w:val="SubtitleChar"/>
     <w:uiPriority w:val="3"/>
     <w:qFormat/>
     <w:pPr>
@@ -10712,10 +10944,10 @@
       <w:szCs w:val="28"/>
     </w:rPr>
   </w:style>
-  <w:style w:type="character" w:customStyle="1" w:styleId="UntertitelZchn">
-    <w:name w:val="Untertitel Zchn"/>
-    <w:basedOn w:val="Absatz-Standardschriftart"/>
-    <w:link w:val="Untertitel"/>
+  <w:style w:type="character" w:customStyle="1" w:styleId="SubtitleChar">
+    <w:name w:val="Subtitle Char"/>
+    <w:basedOn w:val="DefaultParagraphFont"/>
+    <w:link w:val="Subtitle"/>
     <w:uiPriority w:val="3"/>
     <w:rPr>
       <w:b/>
@@ -10724,7 +10956,7 @@
       <w:szCs w:val="28"/>
     </w:rPr>
   </w:style>
-  <w:style w:type="paragraph" w:styleId="KeinLeerraum">
+  <w:style w:type="paragraph" w:styleId="NoSpacing">
     <w:name w:val="No Spacing"/>
     <w:uiPriority w:val="1"/>
     <w:qFormat/>
@@ -10732,9 +10964,9 @@
       <w:spacing w:before="60" w:after="0" w:line="240" w:lineRule="auto"/>
     </w:pPr>
   </w:style>
-  <w:style w:type="table" w:styleId="Tabellenraster">
+  <w:style w:type="table" w:styleId="TableGrid">
     <w:name w:val="Table Grid"/>
-    <w:basedOn w:val="NormaleTabelle"/>
+    <w:basedOn w:val="TableNormal"/>
     <w:uiPriority w:val="39"/>
     <w:pPr>
       <w:spacing w:after="0" w:line="240" w:lineRule="auto"/>
@@ -10750,10 +10982,10 @@
       </w:tblBorders>
     </w:tblPr>
   </w:style>
-  <w:style w:type="character" w:customStyle="1" w:styleId="berschrift1Zchn">
-    <w:name w:val="Überschrift 1 Zchn"/>
-    <w:basedOn w:val="Absatz-Standardschriftart"/>
-    <w:link w:val="berschrift1"/>
+  <w:style w:type="character" w:customStyle="1" w:styleId="Heading1Char">
+    <w:name w:val="Heading 1 Char"/>
+    <w:basedOn w:val="DefaultParagraphFont"/>
+    <w:link w:val="Heading1"/>
     <w:uiPriority w:val="9"/>
     <w:rsid w:val="00A61BBC"/>
     <w:rPr>
@@ -10763,10 +10995,10 @@
       <w:szCs w:val="36"/>
     </w:rPr>
   </w:style>
-  <w:style w:type="character" w:customStyle="1" w:styleId="berschrift2Zchn">
-    <w:name w:val="Überschrift 2 Zchn"/>
-    <w:basedOn w:val="Absatz-Standardschriftart"/>
-    <w:link w:val="berschrift2"/>
+  <w:style w:type="character" w:customStyle="1" w:styleId="Heading2Char">
+    <w:name w:val="Heading 2 Char"/>
+    <w:basedOn w:val="DefaultParagraphFont"/>
+    <w:link w:val="Heading2"/>
     <w:uiPriority w:val="9"/>
     <w:rsid w:val="00DA6AB9"/>
     <w:rPr>
@@ -10777,10 +11009,10 @@
       <w:szCs w:val="26"/>
     </w:rPr>
   </w:style>
-  <w:style w:type="character" w:customStyle="1" w:styleId="berschrift3Zchn">
-    <w:name w:val="Überschrift 3 Zchn"/>
-    <w:basedOn w:val="Absatz-Standardschriftart"/>
-    <w:link w:val="berschrift3"/>
+  <w:style w:type="character" w:customStyle="1" w:styleId="Heading3Char">
+    <w:name w:val="Heading 3 Char"/>
+    <w:basedOn w:val="DefaultParagraphFont"/>
+    <w:link w:val="Heading3"/>
     <w:uiPriority w:val="9"/>
     <w:rPr>
       <w:rFonts w:asciiTheme="majorHAnsi" w:hAnsiTheme="majorHAnsi"/>
@@ -10792,10 +11024,10 @@
       <w:szCs w:val="24"/>
     </w:rPr>
   </w:style>
-  <w:style w:type="paragraph" w:styleId="Kopfzeile">
+  <w:style w:type="paragraph" w:styleId="Header">
     <w:name w:val="header"/>
-    <w:basedOn w:val="Standard"/>
-    <w:link w:val="KopfzeileZchn"/>
+    <w:basedOn w:val="Normal"/>
+    <w:link w:val="HeaderChar"/>
     <w:uiPriority w:val="99"/>
     <w:unhideWhenUsed/>
     <w:pPr>
@@ -10808,7 +11040,7 @@
   </w:style>
   <w:style w:type="table" w:customStyle="1" w:styleId="TipTable">
     <w:name w:val="Tip Table"/>
-    <w:basedOn w:val="NormaleTabelle"/>
+    <w:basedOn w:val="TableNormal"/>
     <w:uiPriority w:val="99"/>
     <w:pPr>
       <w:spacing w:after="0" w:line="240" w:lineRule="auto"/>
@@ -10837,7 +11069,7 @@
   </w:style>
   <w:style w:type="paragraph" w:customStyle="1" w:styleId="TipText">
     <w:name w:val="Tip Text"/>
-    <w:basedOn w:val="Standard"/>
+    <w:basedOn w:val="Normal"/>
     <w:uiPriority w:val="99"/>
     <w:semiHidden/>
     <w:pPr>
@@ -10854,7 +11086,7 @@
   </w:style>
   <w:style w:type="paragraph" w:customStyle="1" w:styleId="Icon">
     <w:name w:val="Icon"/>
-    <w:basedOn w:val="Standard"/>
+    <w:basedOn w:val="Normal"/>
     <w:uiPriority w:val="99"/>
     <w:semiHidden/>
     <w:qFormat/>
@@ -10863,10 +11095,10 @@
       <w:jc w:val="center"/>
     </w:pPr>
   </w:style>
-  <w:style w:type="character" w:customStyle="1" w:styleId="berschrift4Zchn">
-    <w:name w:val="Überschrift 4 Zchn"/>
-    <w:basedOn w:val="Absatz-Standardschriftart"/>
-    <w:link w:val="berschrift4"/>
+  <w:style w:type="character" w:customStyle="1" w:styleId="Heading4Char">
+    <w:name w:val="Heading 4 Char"/>
+    <w:basedOn w:val="DefaultParagraphFont"/>
+    <w:link w:val="Heading4"/>
     <w:uiPriority w:val="9"/>
     <w:rsid w:val="000D7E18"/>
     <w:rPr>
@@ -10878,7 +11110,7 @@
   </w:style>
   <w:style w:type="table" w:customStyle="1" w:styleId="SOWTable">
     <w:name w:val="SOW Table"/>
-    <w:basedOn w:val="NormaleTabelle"/>
+    <w:basedOn w:val="TableNormal"/>
     <w:uiPriority w:val="99"/>
     <w:rsid w:val="00380A8D"/>
     <w:pPr>
@@ -10934,10 +11166,10 @@
       </w:tcPr>
     </w:tblStylePr>
   </w:style>
-  <w:style w:type="paragraph" w:styleId="Verzeichnis3">
+  <w:style w:type="paragraph" w:styleId="TOC3">
     <w:name w:val="toc 3"/>
-    <w:basedOn w:val="Standard"/>
-    <w:next w:val="Standard"/>
+    <w:basedOn w:val="Normal"/>
+    <w:next w:val="Normal"/>
     <w:autoRedefine/>
     <w:uiPriority w:val="39"/>
     <w:unhideWhenUsed/>
@@ -10946,10 +11178,10 @@
       <w:ind w:left="720" w:right="3240"/>
     </w:pPr>
   </w:style>
-  <w:style w:type="paragraph" w:styleId="Verzeichnis4">
+  <w:style w:type="paragraph" w:styleId="TOC4">
     <w:name w:val="toc 4"/>
-    <w:basedOn w:val="Standard"/>
-    <w:next w:val="Standard"/>
+    <w:basedOn w:val="Normal"/>
+    <w:next w:val="Normal"/>
     <w:autoRedefine/>
     <w:uiPriority w:val="39"/>
     <w:semiHidden/>
@@ -10961,7 +11193,7 @@
   </w:style>
   <w:style w:type="table" w:customStyle="1" w:styleId="LayoutTable">
     <w:name w:val="Layout Table"/>
-    <w:basedOn w:val="NormaleTabelle"/>
+    <w:basedOn w:val="TableNormal"/>
     <w:uiPriority w:val="99"/>
     <w:pPr>
       <w:spacing w:before="60" w:after="0" w:line="240" w:lineRule="auto"/>
@@ -10976,8 +11208,8 @@
   </w:style>
   <w:style w:type="paragraph" w:customStyle="1" w:styleId="FormHeading">
     <w:name w:val="Form Heading"/>
-    <w:basedOn w:val="Standard"/>
-    <w:next w:val="Standard"/>
+    <w:basedOn w:val="Normal"/>
+    <w:next w:val="Normal"/>
     <w:uiPriority w:val="2"/>
     <w:qFormat/>
     <w:rsid w:val="00337EED"/>
@@ -10991,7 +11223,7 @@
   </w:style>
   <w:style w:type="paragraph" w:customStyle="1" w:styleId="Name">
     <w:name w:val="Name"/>
-    <w:basedOn w:val="Standard"/>
+    <w:basedOn w:val="Normal"/>
     <w:uiPriority w:val="2"/>
     <w:qFormat/>
     <w:rsid w:val="0005437E"/>
@@ -11005,10 +11237,10 @@
       <w:szCs w:val="36"/>
     </w:rPr>
   </w:style>
-  <w:style w:type="paragraph" w:styleId="Textkrper-Zeileneinzug">
+  <w:style w:type="paragraph" w:styleId="BodyTextIndent">
     <w:name w:val="Body Text Indent"/>
-    <w:basedOn w:val="Standard"/>
-    <w:link w:val="Textkrper-ZeileneinzugZchn"/>
+    <w:basedOn w:val="Normal"/>
+    <w:link w:val="BodyTextIndentChar"/>
     <w:uiPriority w:val="99"/>
     <w:semiHidden/>
     <w:unhideWhenUsed/>
@@ -11017,16 +11249,16 @@
       <w:ind w:left="360"/>
     </w:pPr>
   </w:style>
-  <w:style w:type="character" w:customStyle="1" w:styleId="Textkrper-ZeileneinzugZchn">
-    <w:name w:val="Textkörper-Zeileneinzug Zchn"/>
-    <w:basedOn w:val="Absatz-Standardschriftart"/>
-    <w:link w:val="Textkrper-Zeileneinzug"/>
+  <w:style w:type="character" w:customStyle="1" w:styleId="BodyTextIndentChar">
+    <w:name w:val="Body Text Indent Char"/>
+    <w:basedOn w:val="DefaultParagraphFont"/>
+    <w:link w:val="BodyTextIndent"/>
     <w:uiPriority w:val="99"/>
     <w:semiHidden/>
   </w:style>
-  <w:style w:type="character" w:styleId="Fett">
+  <w:style w:type="character" w:styleId="Strong">
     <w:name w:val="Strong"/>
-    <w:basedOn w:val="Absatz-Standardschriftart"/>
+    <w:basedOn w:val="DefaultParagraphFont"/>
     <w:uiPriority w:val="10"/>
     <w:unhideWhenUsed/>
     <w:qFormat/>
@@ -11035,10 +11267,10 @@
       <w:bCs/>
     </w:rPr>
   </w:style>
-  <w:style w:type="paragraph" w:styleId="Gruformel">
+  <w:style w:type="paragraph" w:styleId="Closing">
     <w:name w:val="Closing"/>
-    <w:basedOn w:val="Standard"/>
-    <w:link w:val="GruformelZchn"/>
+    <w:basedOn w:val="Normal"/>
+    <w:link w:val="ClosingChar"/>
     <w:uiPriority w:val="11"/>
     <w:unhideWhenUsed/>
     <w:qFormat/>
@@ -11046,25 +11278,25 @@
       <w:spacing w:before="720" w:after="0" w:line="240" w:lineRule="auto"/>
     </w:pPr>
   </w:style>
-  <w:style w:type="character" w:customStyle="1" w:styleId="GruformelZchn">
-    <w:name w:val="Grußformel Zchn"/>
-    <w:basedOn w:val="Absatz-Standardschriftart"/>
-    <w:link w:val="Gruformel"/>
+  <w:style w:type="character" w:customStyle="1" w:styleId="ClosingChar">
+    <w:name w:val="Closing Char"/>
+    <w:basedOn w:val="DefaultParagraphFont"/>
+    <w:link w:val="Closing"/>
     <w:uiPriority w:val="11"/>
   </w:style>
   <w:style w:type="table" w:customStyle="1" w:styleId="SignatureTable">
     <w:name w:val="Signature Table"/>
-    <w:basedOn w:val="NormaleTabelle"/>
+    <w:basedOn w:val="TableNormal"/>
     <w:uiPriority w:val="99"/>
     <w:pPr>
       <w:spacing w:after="0" w:line="240" w:lineRule="auto"/>
     </w:pPr>
     <w:tblPr/>
   </w:style>
-  <w:style w:type="paragraph" w:styleId="Aufzhlungszeichen">
+  <w:style w:type="paragraph" w:styleId="ListBullet">
     <w:name w:val="List Bullet"/>
-    <w:basedOn w:val="Standard"/>
-    <w:link w:val="AufzhlungszeichenZchn"/>
+    <w:basedOn w:val="Normal"/>
+    <w:link w:val="ListBulletChar"/>
     <w:uiPriority w:val="4"/>
     <w:unhideWhenUsed/>
     <w:qFormat/>
@@ -11075,16 +11307,16 @@
       <w:contextualSpacing/>
     </w:pPr>
   </w:style>
-  <w:style w:type="character" w:customStyle="1" w:styleId="KopfzeileZchn">
-    <w:name w:val="Kopfzeile Zchn"/>
-    <w:basedOn w:val="Absatz-Standardschriftart"/>
-    <w:link w:val="Kopfzeile"/>
+  <w:style w:type="character" w:customStyle="1" w:styleId="HeaderChar">
+    <w:name w:val="Header Char"/>
+    <w:basedOn w:val="DefaultParagraphFont"/>
+    <w:link w:val="Header"/>
     <w:uiPriority w:val="99"/>
   </w:style>
-  <w:style w:type="paragraph" w:styleId="Fuzeile">
+  <w:style w:type="paragraph" w:styleId="Footer">
     <w:name w:val="footer"/>
-    <w:basedOn w:val="Standard"/>
-    <w:link w:val="FuzeileZchn"/>
+    <w:basedOn w:val="Normal"/>
+    <w:link w:val="FooterChar"/>
     <w:uiPriority w:val="99"/>
     <w:unhideWhenUsed/>
     <w:qFormat/>
@@ -11098,10 +11330,10 @@
       <w:szCs w:val="18"/>
     </w:rPr>
   </w:style>
-  <w:style w:type="character" w:customStyle="1" w:styleId="FuzeileZchn">
-    <w:name w:val="Fußzeile Zchn"/>
-    <w:basedOn w:val="Absatz-Standardschriftart"/>
-    <w:link w:val="Fuzeile"/>
+  <w:style w:type="character" w:customStyle="1" w:styleId="FooterChar">
+    <w:name w:val="Footer Char"/>
+    <w:basedOn w:val="DefaultParagraphFont"/>
+    <w:link w:val="Footer"/>
     <w:uiPriority w:val="99"/>
     <w:rPr>
       <w:i/>
@@ -11110,10 +11342,10 @@
       <w:szCs w:val="18"/>
     </w:rPr>
   </w:style>
-  <w:style w:type="paragraph" w:styleId="Sprechblasentext">
+  <w:style w:type="paragraph" w:styleId="BalloonText">
     <w:name w:val="Balloon Text"/>
-    <w:basedOn w:val="Standard"/>
-    <w:link w:val="SprechblasentextZchn"/>
+    <w:basedOn w:val="Normal"/>
+    <w:link w:val="BalloonTextChar"/>
     <w:uiPriority w:val="99"/>
     <w:semiHidden/>
     <w:unhideWhenUsed/>
@@ -11127,10 +11359,10 @@
       <w:szCs w:val="16"/>
     </w:rPr>
   </w:style>
-  <w:style w:type="character" w:customStyle="1" w:styleId="SprechblasentextZchn">
-    <w:name w:val="Sprechblasentext Zchn"/>
-    <w:basedOn w:val="Absatz-Standardschriftart"/>
-    <w:link w:val="Sprechblasentext"/>
+  <w:style w:type="character" w:customStyle="1" w:styleId="BalloonTextChar">
+    <w:name w:val="Balloon Text Char"/>
+    <w:basedOn w:val="DefaultParagraphFont"/>
+    <w:link w:val="BalloonText"/>
     <w:uiPriority w:val="99"/>
     <w:semiHidden/>
     <w:rsid w:val="00337EED"/>
@@ -11142,7 +11374,7 @@
   </w:style>
   <w:style w:type="character" w:styleId="Hyperlink">
     <w:name w:val="Hyperlink"/>
-    <w:basedOn w:val="Absatz-Standardschriftart"/>
+    <w:basedOn w:val="DefaultParagraphFont"/>
     <w:uiPriority w:val="99"/>
     <w:unhideWhenUsed/>
     <w:rsid w:val="0088592C"/>
@@ -11151,10 +11383,10 @@
       <w:u w:val="none"/>
     </w:rPr>
   </w:style>
-  <w:style w:type="paragraph" w:styleId="Inhaltsverzeichnisberschrift">
+  <w:style w:type="paragraph" w:styleId="TOCHeading">
     <w:name w:val="TOC Heading"/>
-    <w:basedOn w:val="berschrift1"/>
-    <w:next w:val="Standard"/>
+    <w:basedOn w:val="Heading1"/>
+    <w:next w:val="Normal"/>
     <w:uiPriority w:val="39"/>
     <w:semiHidden/>
     <w:unhideWhenUsed/>
@@ -11176,10 +11408,10 @@
       <w:lang w:eastAsia="de-DE"/>
     </w:rPr>
   </w:style>
-  <w:style w:type="paragraph" w:styleId="Verzeichnis1">
+  <w:style w:type="paragraph" w:styleId="TOC1">
     <w:name w:val="toc 1"/>
-    <w:basedOn w:val="Standard"/>
-    <w:next w:val="Standard"/>
+    <w:basedOn w:val="Normal"/>
+    <w:next w:val="Normal"/>
     <w:autoRedefine/>
     <w:uiPriority w:val="39"/>
     <w:unhideWhenUsed/>
@@ -11208,10 +11440,10 @@
       </w:numPr>
     </w:pPr>
   </w:style>
-  <w:style w:type="paragraph" w:styleId="Beschriftung">
+  <w:style w:type="paragraph" w:styleId="Caption">
     <w:name w:val="caption"/>
-    <w:basedOn w:val="Standard"/>
-    <w:next w:val="Standard"/>
+    <w:basedOn w:val="Normal"/>
+    <w:next w:val="Normal"/>
     <w:uiPriority w:val="35"/>
     <w:unhideWhenUsed/>
     <w:qFormat/>
@@ -11227,10 +11459,10 @@
       <w:szCs w:val="18"/>
     </w:rPr>
   </w:style>
-  <w:style w:type="paragraph" w:styleId="Verzeichnis2">
+  <w:style w:type="paragraph" w:styleId="TOC2">
     <w:name w:val="toc 2"/>
-    <w:basedOn w:val="Standard"/>
-    <w:next w:val="Standard"/>
+    <w:basedOn w:val="Normal"/>
+    <w:next w:val="Normal"/>
     <w:autoRedefine/>
     <w:uiPriority w:val="39"/>
     <w:unhideWhenUsed/>
@@ -11240,10 +11472,10 @@
       <w:ind w:left="220"/>
     </w:pPr>
   </w:style>
-  <w:style w:type="paragraph" w:styleId="Abbildungsverzeichnis">
+  <w:style w:type="paragraph" w:styleId="TableofFigures">
     <w:name w:val="table of figures"/>
-    <w:basedOn w:val="Standard"/>
-    <w:next w:val="Standard"/>
+    <w:basedOn w:val="Normal"/>
+    <w:next w:val="Normal"/>
     <w:uiPriority w:val="99"/>
     <w:unhideWhenUsed/>
     <w:rsid w:val="005657E3"/>
@@ -11251,9 +11483,9 @@
       <w:spacing w:after="0"/>
     </w:pPr>
   </w:style>
-  <w:style w:type="table" w:styleId="HelleListe-Akzent1">
+  <w:style w:type="table" w:styleId="LightList-Accent1">
     <w:name w:val="Light List Accent 1"/>
-    <w:basedOn w:val="NormaleTabelle"/>
+    <w:basedOn w:val="TableNormal"/>
     <w:uiPriority w:val="61"/>
     <w:rsid w:val="004D4634"/>
     <w:pPr>
@@ -11338,7 +11570,7 @@
   </w:style>
   <w:style w:type="paragraph" w:customStyle="1" w:styleId="Preformatted">
     <w:name w:val="Preformatted"/>
-    <w:basedOn w:val="Standard"/>
+    <w:basedOn w:val="Normal"/>
     <w:link w:val="PreformattedChar"/>
     <w:qFormat/>
     <w:rsid w:val="00CB4722"/>
@@ -11355,7 +11587,7 @@
   </w:style>
   <w:style w:type="character" w:customStyle="1" w:styleId="PreformattedChar">
     <w:name w:val="Preformatted Char"/>
-    <w:basedOn w:val="Absatz-Standardschriftart"/>
+    <w:basedOn w:val="DefaultParagraphFont"/>
     <w:link w:val="Preformatted"/>
     <w:rsid w:val="00CB4722"/>
     <w:rPr>
@@ -11367,7 +11599,7 @@
   </w:style>
   <w:style w:type="paragraph" w:customStyle="1" w:styleId="Nummerierung">
     <w:name w:val="Nummerierung"/>
-    <w:basedOn w:val="Aufzhlungszeichen"/>
+    <w:basedOn w:val="ListBullet"/>
     <w:link w:val="NummerierungZchn"/>
     <w:qFormat/>
     <w:rsid w:val="004634FF"/>
@@ -11377,10 +11609,10 @@
       </w:numPr>
     </w:pPr>
   </w:style>
-  <w:style w:type="character" w:customStyle="1" w:styleId="AufzhlungszeichenZchn">
-    <w:name w:val="Aufzählungszeichen Zchn"/>
-    <w:basedOn w:val="Absatz-Standardschriftart"/>
-    <w:link w:val="Aufzhlungszeichen"/>
+  <w:style w:type="character" w:customStyle="1" w:styleId="ListBulletChar">
+    <w:name w:val="List Bullet Char"/>
+    <w:basedOn w:val="DefaultParagraphFont"/>
+    <w:link w:val="ListBullet"/>
     <w:uiPriority w:val="4"/>
     <w:rsid w:val="004634FF"/>
     <w:rPr>
@@ -11390,7 +11622,7 @@
   </w:style>
   <w:style w:type="character" w:customStyle="1" w:styleId="NummerierungZchn">
     <w:name w:val="Nummerierung Zchn"/>
-    <w:basedOn w:val="AufzhlungszeichenZchn"/>
+    <w:basedOn w:val="ListBulletChar"/>
     <w:link w:val="Nummerierung"/>
     <w:rsid w:val="004634FF"/>
     <w:rPr>
@@ -11400,14 +11632,14 @@
   </w:style>
   <w:style w:type="paragraph" w:customStyle="1" w:styleId="Tabellen">
     <w:name w:val="Tabellen"/>
-    <w:basedOn w:val="Standard"/>
+    <w:basedOn w:val="Normal"/>
     <w:link w:val="TabellenZchn"/>
     <w:qFormat/>
     <w:rsid w:val="00835D6C"/>
   </w:style>
   <w:style w:type="character" w:customStyle="1" w:styleId="TabellenZchn">
     <w:name w:val="Tabellen Zchn"/>
-    <w:basedOn w:val="Absatz-Standardschriftart"/>
+    <w:basedOn w:val="DefaultParagraphFont"/>
     <w:link w:val="Tabellen"/>
     <w:rsid w:val="00835D6C"/>
     <w:rPr>
@@ -11418,9 +11650,9 @@
       <w:lang w:val="de-DE"/>
     </w:rPr>
   </w:style>
-  <w:style w:type="character" w:styleId="BesuchterLink">
+  <w:style w:type="character" w:styleId="FollowedHyperlink">
     <w:name w:val="FollowedHyperlink"/>
-    <w:basedOn w:val="Absatz-Standardschriftart"/>
+    <w:basedOn w:val="DefaultParagraphFont"/>
     <w:uiPriority w:val="99"/>
     <w:semiHidden/>
     <w:unhideWhenUsed/>
@@ -11430,9 +11662,9 @@
       <w:u w:val="single"/>
     </w:rPr>
   </w:style>
-  <w:style w:type="paragraph" w:styleId="Listenabsatz">
+  <w:style w:type="paragraph" w:styleId="ListParagraph">
     <w:name w:val="List Paragraph"/>
-    <w:basedOn w:val="Standard"/>
+    <w:basedOn w:val="Normal"/>
     <w:uiPriority w:val="34"/>
     <w:qFormat/>
     <w:rsid w:val="00E746B5"/>
@@ -11448,10 +11680,10 @@
       <w:lang w:val="de-AT" w:eastAsia="de-AT"/>
     </w:rPr>
   </w:style>
-  <w:style w:type="character" w:customStyle="1" w:styleId="berschrift5Zchn">
-    <w:name w:val="Überschrift 5 Zchn"/>
-    <w:basedOn w:val="Absatz-Standardschriftart"/>
-    <w:link w:val="berschrift5"/>
+  <w:style w:type="character" w:customStyle="1" w:styleId="Heading5Char">
+    <w:name w:val="Heading 5 Char"/>
+    <w:basedOn w:val="DefaultParagraphFont"/>
+    <w:link w:val="Heading5"/>
     <w:rsid w:val="00E746B5"/>
     <w:rPr>
       <w:rFonts w:ascii="Arial" w:eastAsia="Times New Roman" w:hAnsi="Arial" w:cs="Times New Roman"/>
@@ -11463,10 +11695,10 @@
       <w:lang w:val="de-AT" w:eastAsia="de-AT"/>
     </w:rPr>
   </w:style>
-  <w:style w:type="character" w:customStyle="1" w:styleId="berschrift6Zchn">
-    <w:name w:val="Überschrift 6 Zchn"/>
-    <w:basedOn w:val="Absatz-Standardschriftart"/>
-    <w:link w:val="berschrift6"/>
+  <w:style w:type="character" w:customStyle="1" w:styleId="Heading6Char">
+    <w:name w:val="Heading 6 Char"/>
+    <w:basedOn w:val="DefaultParagraphFont"/>
+    <w:link w:val="Heading6"/>
     <w:rsid w:val="00E746B5"/>
     <w:rPr>
       <w:rFonts w:ascii="Arial" w:eastAsia="Times New Roman" w:hAnsi="Arial" w:cs="Times New Roman"/>
@@ -11477,10 +11709,10 @@
       <w:lang w:val="de-AT" w:eastAsia="de-AT"/>
     </w:rPr>
   </w:style>
-  <w:style w:type="character" w:customStyle="1" w:styleId="berschrift7Zchn">
-    <w:name w:val="Überschrift 7 Zchn"/>
-    <w:basedOn w:val="Absatz-Standardschriftart"/>
-    <w:link w:val="berschrift7"/>
+  <w:style w:type="character" w:customStyle="1" w:styleId="Heading7Char">
+    <w:name w:val="Heading 7 Char"/>
+    <w:basedOn w:val="DefaultParagraphFont"/>
+    <w:link w:val="Heading7"/>
     <w:rsid w:val="00E746B5"/>
     <w:rPr>
       <w:rFonts w:ascii="Arial" w:eastAsia="Times New Roman" w:hAnsi="Arial" w:cs="Times New Roman"/>
@@ -11490,10 +11722,10 @@
       <w:lang w:val="de-AT" w:eastAsia="de-AT"/>
     </w:rPr>
   </w:style>
-  <w:style w:type="character" w:customStyle="1" w:styleId="berschrift8Zchn">
-    <w:name w:val="Überschrift 8 Zchn"/>
-    <w:basedOn w:val="Absatz-Standardschriftart"/>
-    <w:link w:val="berschrift8"/>
+  <w:style w:type="character" w:customStyle="1" w:styleId="Heading8Char">
+    <w:name w:val="Heading 8 Char"/>
+    <w:basedOn w:val="DefaultParagraphFont"/>
+    <w:link w:val="Heading8"/>
     <w:rsid w:val="00E746B5"/>
     <w:rPr>
       <w:rFonts w:ascii="Arial" w:eastAsia="Times New Roman" w:hAnsi="Arial" w:cs="Times New Roman"/>
@@ -11504,10 +11736,10 @@
       <w:lang w:val="de-AT" w:eastAsia="de-AT"/>
     </w:rPr>
   </w:style>
-  <w:style w:type="character" w:customStyle="1" w:styleId="berschrift9Zchn">
-    <w:name w:val="Überschrift 9 Zchn"/>
-    <w:basedOn w:val="Absatz-Standardschriftart"/>
-    <w:link w:val="berschrift9"/>
+  <w:style w:type="character" w:customStyle="1" w:styleId="Heading9Char">
+    <w:name w:val="Heading 9 Char"/>
+    <w:basedOn w:val="DefaultParagraphFont"/>
+    <w:link w:val="Heading9"/>
     <w:rsid w:val="00E746B5"/>
     <w:rPr>
       <w:rFonts w:ascii="Arial" w:eastAsia="Times New Roman" w:hAnsi="Arial" w:cs="Arial"/>
@@ -11519,7 +11751,7 @@
   </w:style>
   <w:style w:type="paragraph" w:customStyle="1" w:styleId="Property">
     <w:name w:val="Property"/>
-    <w:basedOn w:val="Standard"/>
+    <w:basedOn w:val="Normal"/>
     <w:rsid w:val="00E746B5"/>
     <w:pPr>
       <w:keepLines/>
@@ -11538,7 +11770,7 @@
   </w:style>
   <w:style w:type="paragraph" w:customStyle="1" w:styleId="Value">
     <w:name w:val="Value"/>
-    <w:basedOn w:val="Standard"/>
+    <w:basedOn w:val="Normal"/>
     <w:rsid w:val="00E746B5"/>
     <w:pPr>
       <w:keepLines/>
@@ -11556,7 +11788,7 @@
   </w:style>
   <w:style w:type="paragraph" w:customStyle="1" w:styleId="Beschreibung">
     <w:name w:val="Beschreibung"/>
-    <w:basedOn w:val="Standard"/>
+    <w:basedOn w:val="Normal"/>
     <w:rsid w:val="00E746B5"/>
     <w:pPr>
       <w:keepLines/>
@@ -11600,9 +11832,9 @@
       <w:lang w:val="de-AT"/>
     </w:rPr>
   </w:style>
-  <w:style w:type="character" w:styleId="Kommentarzeichen">
+  <w:style w:type="character" w:styleId="CommentReference">
     <w:name w:val="annotation reference"/>
-    <w:basedOn w:val="Absatz-Standardschriftart"/>
+    <w:basedOn w:val="DefaultParagraphFont"/>
     <w:uiPriority w:val="99"/>
     <w:semiHidden/>
     <w:unhideWhenUsed/>
@@ -11612,10 +11844,10 @@
       <w:szCs w:val="16"/>
     </w:rPr>
   </w:style>
-  <w:style w:type="paragraph" w:styleId="Kommentartext">
+  <w:style w:type="paragraph" w:styleId="CommentText">
     <w:name w:val="annotation text"/>
-    <w:basedOn w:val="Standard"/>
-    <w:link w:val="KommentartextZchn"/>
+    <w:basedOn w:val="Normal"/>
+    <w:link w:val="CommentTextChar"/>
     <w:uiPriority w:val="99"/>
     <w:semiHidden/>
     <w:unhideWhenUsed/>
@@ -11628,10 +11860,10 @@
       <w:szCs w:val="20"/>
     </w:rPr>
   </w:style>
-  <w:style w:type="character" w:customStyle="1" w:styleId="KommentartextZchn">
-    <w:name w:val="Kommentartext Zchn"/>
-    <w:basedOn w:val="Absatz-Standardschriftart"/>
-    <w:link w:val="Kommentartext"/>
+  <w:style w:type="character" w:customStyle="1" w:styleId="CommentTextChar">
+    <w:name w:val="Comment Text Char"/>
+    <w:basedOn w:val="DefaultParagraphFont"/>
+    <w:link w:val="CommentText"/>
     <w:uiPriority w:val="99"/>
     <w:semiHidden/>
     <w:rsid w:val="00BA0C3F"/>
@@ -11641,11 +11873,11 @@
       <w:lang w:val="de-DE"/>
     </w:rPr>
   </w:style>
-  <w:style w:type="paragraph" w:styleId="Kommentarthema">
+  <w:style w:type="paragraph" w:styleId="CommentSubject">
     <w:name w:val="annotation subject"/>
-    <w:basedOn w:val="Kommentartext"/>
-    <w:next w:val="Kommentartext"/>
-    <w:link w:val="KommentarthemaZchn"/>
+    <w:basedOn w:val="CommentText"/>
+    <w:next w:val="CommentText"/>
+    <w:link w:val="CommentSubjectChar"/>
     <w:uiPriority w:val="99"/>
     <w:semiHidden/>
     <w:unhideWhenUsed/>
@@ -11655,10 +11887,10 @@
       <w:bCs/>
     </w:rPr>
   </w:style>
-  <w:style w:type="character" w:customStyle="1" w:styleId="KommentarthemaZchn">
-    <w:name w:val="Kommentarthema Zchn"/>
-    <w:basedOn w:val="KommentartextZchn"/>
-    <w:link w:val="Kommentarthema"/>
+  <w:style w:type="character" w:customStyle="1" w:styleId="CommentSubjectChar">
+    <w:name w:val="Comment Subject Char"/>
+    <w:basedOn w:val="CommentTextChar"/>
+    <w:link w:val="CommentSubject"/>
     <w:uiPriority w:val="99"/>
     <w:semiHidden/>
     <w:rsid w:val="00BA0C3F"/>
@@ -11918,7 +12150,7 @@
 </file>
 
 <file path=customXml/itemProps3.xml><?xml version="1.0" encoding="utf-8"?>
-<ds:datastoreItem xmlns:ds="http://schemas.openxmlformats.org/officeDocument/2006/customXml" ds:itemID="{47D2D67E-0C67-49D2-855E-45F8D24B9C0A}">
+<ds:datastoreItem xmlns:ds="http://schemas.openxmlformats.org/officeDocument/2006/customXml" ds:itemID="{B154FD92-E4DE-4B91-BE10-133CF96E280D}">
   <ds:schemaRefs>
     <ds:schemaRef ds:uri="http://schemas.openxmlformats.org/officeDocument/2006/bibliography"/>
   </ds:schemaRefs>

</xml_diff>